<commit_message>
CIV-7847 update with master
</commit_message>
<xml_diff>
--- a/docker/docmosis/templates/CV-UNS-STD-ENG-01263.docx
+++ b/docker/docmosis/templates/CV-UNS-STD-ENG-01263.docx
@@ -16,15 +16,7 @@
           <w:rFonts w:ascii="Arial" w:eastAsia="Tahoma" w:hAnsi="Arial" w:cs="Arial"/>
           <w:sz w:val="36"/>
         </w:rPr>
-        <w:t>ORDER</w:t>
-      </w:r>
-      <w:r>
-        <w:rPr>
-          <w:rFonts w:ascii="Arial" w:eastAsia="Tahoma" w:hAnsi="Arial" w:cs="Arial"/>
-          <w:sz w:val="36"/>
-        </w:rPr>
-        <w:tab/>
-        <w:t xml:space="preserve">                </w:t>
+        <w:t xml:space="preserve">ORDER              </w:t>
       </w:r>
       <w:r>
         <w:rPr>
@@ -40,67 +32,52 @@
           <w:b/>
           <w:sz w:val="28"/>
         </w:rPr>
-        <w:t xml:space="preserve"> </w:t>
-      </w:r>
-      <w:proofErr w:type="gramStart"/>
+        <w:t xml:space="preserve"> at</w:t>
+      </w:r>
       <w:r>
         <w:rPr>
           <w:rFonts w:ascii="Arial" w:eastAsia="Arial" w:hAnsi="Arial" w:cs="Arial"/>
           <w:b/>
           <w:sz w:val="28"/>
         </w:rPr>
-        <w:t>at</w:t>
-      </w:r>
+        <w:t xml:space="preserve">  </w:t>
+      </w:r>
+      <w:r>
+        <w:rPr>
+          <w:rFonts w:ascii="Arial" w:eastAsia="Tahoma" w:hAnsi="Arial" w:cs="Arial"/>
+        </w:rPr>
+        <w:t>Case number:&lt;&lt;</w:t>
+      </w:r>
+      <w:proofErr w:type="spellStart"/>
+      <w:r>
+        <w:rPr>
+          <w:rFonts w:ascii="Arial" w:hAnsi="Arial" w:cs="Arial"/>
+          <w:lang w:val="en-US"/>
+        </w:rPr>
+        <w:t>caseNumber</w:t>
+      </w:r>
+      <w:proofErr w:type="spellEnd"/>
+      <w:r>
+        <w:rPr>
+          <w:rFonts w:ascii="Arial" w:hAnsi="Arial" w:cs="Arial"/>
+          <w:lang w:val="en-US"/>
+        </w:rPr>
+        <w:t>&gt;&gt;</w:t>
+      </w:r>
+    </w:p>
+    <w:p>
+      <w:pPr>
+        <w:rPr>
+          <w:rFonts w:ascii="Arial" w:hAnsi="Arial" w:cs="Arial"/>
+          <w:lang w:val="en-US"/>
+        </w:rPr>
+      </w:pPr>
       <w:r>
         <w:rPr>
           <w:rFonts w:ascii="Arial" w:eastAsia="Arial" w:hAnsi="Arial" w:cs="Arial"/>
           <w:b/>
-          <w:sz w:val="28"/>
-        </w:rPr>
-        <w:t xml:space="preserve">  </w:t>
-      </w:r>
-      <w:r>
-        <w:rPr>
-          <w:rFonts w:ascii="Arial" w:eastAsia="Tahoma" w:hAnsi="Arial" w:cs="Arial"/>
-        </w:rPr>
-        <w:t>Case</w:t>
-      </w:r>
-      <w:proofErr w:type="gramEnd"/>
-      <w:r>
-        <w:rPr>
-          <w:rFonts w:ascii="Arial" w:eastAsia="Tahoma" w:hAnsi="Arial" w:cs="Arial"/>
-        </w:rPr>
-        <w:t xml:space="preserve"> number:&lt;&lt;</w:t>
-      </w:r>
-      <w:r>
-        <w:rPr>
-          <w:rFonts w:ascii="Arial" w:hAnsi="Arial" w:cs="Arial"/>
-          <w:lang w:val="en-US"/>
-        </w:rPr>
-        <w:t>caseNumber&gt;&gt;</w:t>
-      </w:r>
-    </w:p>
-    <w:p>
-      <w:pPr>
-        <w:rPr>
-          <w:rFonts w:ascii="Arial" w:hAnsi="Arial" w:cs="Arial"/>
-          <w:lang w:val="en-US"/>
-        </w:rPr>
-      </w:pPr>
-      <w:r>
-        <w:rPr>
-          <w:rFonts w:ascii="Arial" w:eastAsia="Arial" w:hAnsi="Arial" w:cs="Arial"/>
-          <w:b/>
-        </w:rPr>
-        <w:t>&lt;</w:t>
-      </w:r>
-      <w:proofErr w:type="gramStart"/>
-      <w:r>
-        <w:rPr>
-          <w:rFonts w:ascii="Arial" w:eastAsia="Arial" w:hAnsi="Arial" w:cs="Arial"/>
-          <w:b/>
-        </w:rPr>
-        <w:t>&lt;</w:t>
+        </w:rPr>
+        <w:t>&lt;&lt;</w:t>
       </w:r>
       <w:r>
         <w:rPr>
@@ -109,20 +86,69 @@
         </w:rPr>
         <w:t>{</w:t>
       </w:r>
-      <w:proofErr w:type="gramEnd"/>
-      <w:r>
-        <w:rPr>
-          <w:rFonts w:ascii="Arial" w:eastAsia="Arial" w:hAnsi="Arial" w:cs="Arial"/>
-          <w:bCs/>
-        </w:rPr>
-        <w:t>dateFormat(</w:t>
-      </w:r>
-      <w:r>
-        <w:rPr>
-          <w:rFonts w:ascii="Arial" w:eastAsia="Arial" w:hAnsi="Arial" w:cs="Arial"/>
-          <w:bCs/>
-        </w:rPr>
-        <w:t>currentDate, ‘dd MMMM yyyy’, ‘yyyy-MM-dd’</w:t>
+      <w:proofErr w:type="spellStart"/>
+      <w:r>
+        <w:rPr>
+          <w:rFonts w:ascii="Arial" w:eastAsia="Arial" w:hAnsi="Arial" w:cs="Arial"/>
+          <w:bCs/>
+        </w:rPr>
+        <w:t>dateFormat</w:t>
+      </w:r>
+      <w:proofErr w:type="spellEnd"/>
+      <w:r>
+        <w:rPr>
+          <w:rFonts w:ascii="Arial" w:eastAsia="Arial" w:hAnsi="Arial" w:cs="Arial"/>
+          <w:bCs/>
+        </w:rPr>
+        <w:t>(</w:t>
+      </w:r>
+      <w:proofErr w:type="spellStart"/>
+      <w:r>
+        <w:rPr>
+          <w:rFonts w:ascii="Arial" w:eastAsia="Arial" w:hAnsi="Arial" w:cs="Arial"/>
+          <w:bCs/>
+        </w:rPr>
+        <w:t>currentDate</w:t>
+      </w:r>
+      <w:proofErr w:type="spellEnd"/>
+      <w:r>
+        <w:rPr>
+          <w:rFonts w:ascii="Arial" w:eastAsia="Arial" w:hAnsi="Arial" w:cs="Arial"/>
+          <w:bCs/>
+        </w:rPr>
+        <w:t xml:space="preserve">, ‘dd MMMM </w:t>
+      </w:r>
+      <w:proofErr w:type="spellStart"/>
+      <w:r>
+        <w:rPr>
+          <w:rFonts w:ascii="Arial" w:eastAsia="Arial" w:hAnsi="Arial" w:cs="Arial"/>
+          <w:bCs/>
+        </w:rPr>
+        <w:t>yyyy</w:t>
+      </w:r>
+      <w:proofErr w:type="spellEnd"/>
+      <w:r>
+        <w:rPr>
+          <w:rFonts w:ascii="Arial" w:eastAsia="Arial" w:hAnsi="Arial" w:cs="Arial"/>
+          <w:bCs/>
+        </w:rPr>
+        <w:t>’, ‘</w:t>
+      </w:r>
+      <w:proofErr w:type="spellStart"/>
+      <w:r>
+        <w:rPr>
+          <w:rFonts w:ascii="Arial" w:eastAsia="Arial" w:hAnsi="Arial" w:cs="Arial"/>
+          <w:bCs/>
+        </w:rPr>
+        <w:t>yyyy</w:t>
+      </w:r>
+      <w:proofErr w:type="spellEnd"/>
+      <w:r>
+        <w:rPr>
+          <w:rFonts w:ascii="Arial" w:eastAsia="Arial" w:hAnsi="Arial" w:cs="Arial"/>
+          <w:bCs/>
+        </w:rPr>
+        <w:t>-MM-dd’</w:t>
       </w:r>
       <w:r>
         <w:rPr>
@@ -155,14 +181,15 @@
         </w:tabs>
         <w:spacing w:after="0"/>
         <w:rPr>
-          <w:rFonts w:ascii="Arial" w:hAnsi="Arial" w:cs="Arial"/>
-        </w:rPr>
-      </w:pPr>
-      <w:r>
-        <w:rPr>
           <w:rFonts w:ascii="Arial" w:eastAsia="Arial" w:hAnsi="Arial" w:cs="Arial"/>
           <w:b/>
         </w:rPr>
+      </w:pPr>
+      <w:r>
+        <w:rPr>
+          <w:rFonts w:ascii="Arial" w:eastAsia="Arial" w:hAnsi="Arial" w:cs="Arial"/>
+          <w:b/>
+        </w:rPr>
         <w:t xml:space="preserve"> </w:t>
       </w:r>
       <w:r>
@@ -178,23 +205,71 @@
         <w:pStyle w:val="Heading1"/>
       </w:pPr>
       <w:r>
-        <w:t>&lt;&lt;cs_{writtenByJudge}&gt;&gt;&lt;&lt;hearingLocation.site_name&gt;&gt;&lt;&lt;else&gt;&gt; Online Civil Claims&lt;&lt;es_&gt;&gt;</w:t>
-      </w:r>
-    </w:p>
-    <w:p>
-      <w:pPr>
-        <w:pStyle w:val="Heading1"/>
-        <w:spacing w:after="312"/>
-        <w:ind w:left="0" w:right="333" w:firstLine="720"/>
-        <w:rPr>
-          <w:color w:val="auto"/>
-        </w:rPr>
-      </w:pPr>
-      <w:r>
-        <w:rPr>
-          <w:color w:val="auto"/>
-        </w:rPr>
-        <w:t>&lt;&lt;judgeName&gt;&gt;</w:t>
+        <w:t>&lt;&lt;cs_{</w:t>
+      </w:r>
+      <w:proofErr w:type="spellStart"/>
+      <w:r>
+        <w:t>writtenByJudge</w:t>
+      </w:r>
+      <w:proofErr w:type="spellEnd"/>
+      <w:r>
+        <w:t>}&gt;&gt;&lt;&lt;</w:t>
+      </w:r>
+      <w:proofErr w:type="spellStart"/>
+      <w:r>
+        <w:t>hearingLocation.site_name</w:t>
+      </w:r>
+      <w:proofErr w:type="spellEnd"/>
+      <w:r>
+        <w:t>&gt;&gt;&lt;&lt;else&gt;&gt; Online Civil Claims&lt;&lt;es_&gt;&gt;</w:t>
+      </w:r>
+    </w:p>
+    <w:p>
+      <w:pPr>
+        <w:tabs>
+          <w:tab w:val="center" w:pos="4742"/>
+        </w:tabs>
+        <w:spacing w:after="0"/>
+        <w:jc w:val="center"/>
+        <w:rPr>
+          <w:rFonts w:ascii="Arial" w:hAnsi="Arial" w:cs="Arial"/>
+          <w:b/>
+          <w:bCs/>
+          <w:sz w:val="28"/>
+          <w:szCs w:val="28"/>
+        </w:rPr>
+      </w:pPr>
+      <w:r>
+        <w:rPr>
+          <w:rFonts w:ascii="Arial" w:hAnsi="Arial" w:cs="Arial"/>
+          <w:b/>
+          <w:bCs/>
+          <w:sz w:val="28"/>
+          <w:szCs w:val="28"/>
+        </w:rPr>
+        <w:t>&lt;&lt;</w:t>
+      </w:r>
+      <w:proofErr w:type="spellStart"/>
+      <w:r>
+        <w:rPr>
+          <w:rFonts w:ascii="Arial" w:hAnsi="Arial" w:cs="Arial"/>
+          <w:b/>
+          <w:bCs/>
+          <w:sz w:val="28"/>
+          <w:szCs w:val="28"/>
+        </w:rPr>
+        <w:t>judgeName</w:t>
+      </w:r>
+      <w:proofErr w:type="spellEnd"/>
+      <w:r>
+        <w:rPr>
+          <w:rFonts w:ascii="Arial" w:hAnsi="Arial" w:cs="Arial"/>
+          <w:b/>
+          <w:bCs/>
+          <w:sz w:val="28"/>
+          <w:szCs w:val="28"/>
+        </w:rPr>
+        <w:t>&gt;&gt;</w:t>
       </w:r>
     </w:p>
     <w:p>
@@ -347,7 +422,7 @@
               </wp:inline>
             </w:drawing>
           </mc:Choice>
-          <mc:Fallback xmlns:arto="http://schemas.microsoft.com/office/word/2006/arto" xmlns:a="http://schemas.openxmlformats.org/drawingml/2006/main" xmlns:pic="http://schemas.openxmlformats.org/drawingml/2006/picture" xmlns:oel="http://schemas.microsoft.com/office/2019/extlst">
+          <mc:Fallback xmlns:pic="http://schemas.openxmlformats.org/drawingml/2006/picture" xmlns:a="http://schemas.openxmlformats.org/drawingml/2006/main" xmlns:arto="http://schemas.microsoft.com/office/word/2006/arto" xmlns:w16du="http://schemas.microsoft.com/office/word/2023/wordml/word16du" xmlns:oel="http://schemas.microsoft.com/office/2019/extlst">
             <w:pict w14:anchorId="54704FB3">
               <v:group id="Group 2791" style="width:467.95pt;height:68.75pt;mso-position-horizontal-relative:char;mso-position-vertical-relative:line" coordsize="59429,8731" o:spid="_x0000_s1026" w14:anchorId="5797EDF8" o:gfxdata="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">
                 <v:shapetype id="_x0000_t75" coordsize="21600,21600" filled="f" stroked="f" o:spt="75" o:preferrelative="t" path="m@4@5l@4@11@9@11@9@5xe">
@@ -952,7 +1027,7 @@
               </wp:inline>
             </w:drawing>
           </mc:Choice>
-          <mc:Fallback xmlns:arto="http://schemas.microsoft.com/office/word/2006/arto" xmlns:a="http://schemas.openxmlformats.org/drawingml/2006/main" xmlns:pic="http://schemas.openxmlformats.org/drawingml/2006/picture" xmlns:oel="http://schemas.microsoft.com/office/2019/extlst">
+          <mc:Fallback xmlns:pic="http://schemas.openxmlformats.org/drawingml/2006/picture" xmlns:a="http://schemas.openxmlformats.org/drawingml/2006/main" xmlns:arto="http://schemas.microsoft.com/office/word/2006/arto" xmlns:w16du="http://schemas.microsoft.com/office/word/2023/wordml/word16du" xmlns:oel="http://schemas.microsoft.com/office/2019/extlst">
             <w:pict w14:anchorId="2F5695A1">
               <v:group id="Group 2792" style="width:467.95pt;height:.75pt;mso-position-horizontal-relative:char;mso-position-vertical-relative:line" coordsize="59429,95" o:spid="_x0000_s1026" w14:anchorId="14BA9070" o:gfxdata="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">
                 <v:shape id="Shape 91" style="position:absolute;width:59429;height:0;visibility:visible;mso-wrap-style:square;v-text-anchor:top" coordsize="5942965,0" o:spid="_x0000_s1027" filled="f" path="m5942965,l,e" o:gfxdata="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">
@@ -997,8 +1072,9 @@
           <w:szCs w:val="20"/>
           <w:lang w:val="en-US"/>
         </w:rPr>
-        <w:t> You must comply with the terms imposed upon you by this order otherwise your claim or the defence of it is liable to be struck out or some other sanction imposed. If you cannot comply, you are expected to make</w:t>
-      </w:r>
+        <w:t xml:space="preserve"> You must comply with the terms imposed upon you by this order otherwise your claim or the </w:t>
+      </w:r>
+      <w:proofErr w:type="spellStart"/>
       <w:r>
         <w:rPr>
           <w:rFonts w:ascii="Arial" w:hAnsi="Arial" w:cs="Arial"/>
@@ -1007,8 +1083,9 @@
           <w:szCs w:val="20"/>
           <w:lang w:val="en-US"/>
         </w:rPr>
-        <w:t xml:space="preserve"> a</w:t>
-      </w:r>
+        <w:t>defence</w:t>
+      </w:r>
+      <w:proofErr w:type="spellEnd"/>
       <w:r>
         <w:rPr>
           <w:rFonts w:ascii="Arial" w:hAnsi="Arial" w:cs="Arial"/>
@@ -1017,7 +1094,7 @@
           <w:szCs w:val="20"/>
           <w:lang w:val="en-US"/>
         </w:rPr>
-        <w:t xml:space="preserve"> formal application to the court before any deadline imposed upon you expires.</w:t>
+        <w:t xml:space="preserve"> of it is liable to be struck out or some other sanction imposed. If you cannot comply, you are expected to make</w:t>
       </w:r>
       <w:r>
         <w:rPr>
@@ -1027,6 +1104,26 @@
           <w:szCs w:val="20"/>
           <w:lang w:val="en-US"/>
         </w:rPr>
+        <w:t xml:space="preserve"> a</w:t>
+      </w:r>
+      <w:r>
+        <w:rPr>
+          <w:rFonts w:ascii="Arial" w:hAnsi="Arial" w:cs="Arial"/>
+          <w:bCs/>
+          <w:snapToGrid w:val="0"/>
+          <w:szCs w:val="20"/>
+          <w:lang w:val="en-US"/>
+        </w:rPr>
+        <w:t xml:space="preserve"> formal application to the court before any deadline imposed upon you expires.</w:t>
+      </w:r>
+      <w:r>
+        <w:rPr>
+          <w:rFonts w:ascii="Arial" w:hAnsi="Arial" w:cs="Arial"/>
+          <w:bCs/>
+          <w:snapToGrid w:val="0"/>
+          <w:szCs w:val="20"/>
+          <w:lang w:val="en-US"/>
+        </w:rPr>
         <w:br/>
       </w:r>
     </w:p>
@@ -1042,7 +1139,23 @@
           <w:rFonts w:ascii="Arial" w:hAnsi="Arial" w:cs="Arial"/>
           <w:lang w:val="en-US"/>
         </w:rPr>
-        <w:t>&lt;&lt;fastTrackJudgesRecital.input&gt;&gt;</w:t>
+        <w:t>&lt;&lt;</w:t>
+      </w:r>
+      <w:proofErr w:type="spellStart"/>
+      <w:r>
+        <w:rPr>
+          <w:rFonts w:ascii="Arial" w:hAnsi="Arial" w:cs="Arial"/>
+          <w:lang w:val="en-US"/>
+        </w:rPr>
+        <w:t>fastTrackJudgesRecital.input</w:t>
+      </w:r>
+      <w:proofErr w:type="spellEnd"/>
+      <w:r>
+        <w:rPr>
+          <w:rFonts w:ascii="Arial" w:hAnsi="Arial" w:cs="Arial"/>
+          <w:lang w:val="en-US"/>
+        </w:rPr>
+        <w:t>&gt;&gt;</w:t>
       </w:r>
     </w:p>
     <w:p>
@@ -1183,24 +1296,25 @@
           <w:rFonts w:ascii="Arial" w:hAnsi="Arial" w:cs="Arial"/>
           <w:bCs/>
         </w:rPr>
+        <w:t>This claim is allocated to the fast track.</w:t>
+      </w:r>
+    </w:p>
+    <w:p>
+      <w:pPr>
+        <w:rPr>
+          <w:rFonts w:ascii="Arial" w:hAnsi="Arial" w:cs="Arial"/>
+          <w:bCs/>
+        </w:rPr>
+      </w:pPr>
+      <w:r>
+        <w:rPr>
+          <w:rFonts w:ascii="Arial" w:hAnsi="Arial" w:cs="Arial"/>
+          <w:bCs/>
+        </w:rPr>
         <w:lastRenderedPageBreak/>
-        <w:t>This claim is allocated to the fast track.</w:t>
-      </w:r>
-    </w:p>
-    <w:p>
-      <w:pPr>
-        <w:rPr>
-          <w:rFonts w:ascii="Arial" w:hAnsi="Arial" w:cs="Arial"/>
-          <w:bCs/>
-        </w:rPr>
-      </w:pPr>
-      <w:r>
-        <w:rPr>
-          <w:rFonts w:ascii="Arial" w:hAnsi="Arial" w:cs="Arial"/>
-          <w:bCs/>
-        </w:rPr>
         <w:t>&lt;&lt;cs_{</w:t>
       </w:r>
+      <w:proofErr w:type="spellStart"/>
       <w:r>
         <w:rPr>
           <w:rFonts w:ascii="Arial" w:hAnsi="Arial" w:cs="Arial"/>
@@ -1208,7 +1322,7 @@
         </w:rPr>
         <w:t>drawDirectionsOrderRequired</w:t>
       </w:r>
-      <w:proofErr w:type="gramStart"/>
+      <w:proofErr w:type="spellEnd"/>
       <w:r>
         <w:rPr>
           <w:rFonts w:ascii="Arial" w:hAnsi="Arial" w:cs="Arial"/>
@@ -1222,16 +1336,7 @@
           <w:highlight w:val="yellow"/>
           <w:lang w:val="en-US"/>
         </w:rPr>
-        <w:t>‘</w:t>
-      </w:r>
-      <w:proofErr w:type="gramEnd"/>
-      <w:r>
-        <w:rPr>
-          <w:rFonts w:ascii="Arial" w:hAnsi="Arial" w:cs="Arial"/>
-          <w:highlight w:val="yellow"/>
-          <w:lang w:val="en-US"/>
-        </w:rPr>
-        <w:t>Yes’</w:t>
+        <w:t>‘Yes’</w:t>
       </w:r>
       <w:r>
         <w:rPr>
@@ -1302,23 +1407,23 @@
           <w:rFonts w:ascii="Arial" w:hAnsi="Arial" w:cs="Arial"/>
           <w:bCs/>
         </w:rPr>
-        <w:t>&lt;&lt;cs</w:t>
-      </w:r>
-      <w:proofErr w:type="gramStart"/>
-      <w:r>
-        <w:rPr>
-          <w:rFonts w:ascii="Arial" w:hAnsi="Arial" w:cs="Arial"/>
-          <w:bCs/>
-        </w:rPr>
-        <w:t>_{</w:t>
-      </w:r>
-      <w:proofErr w:type="gramEnd"/>
-      <w:r>
-        <w:rPr>
-          <w:rFonts w:ascii="Arial" w:hAnsi="Arial" w:cs="Arial"/>
-          <w:lang w:val="en-US"/>
-        </w:rPr>
-        <w:t>drawDirectionsOrderRequired=</w:t>
+        <w:t>&lt;&lt;cs_{</w:t>
+      </w:r>
+      <w:proofErr w:type="spellStart"/>
+      <w:r>
+        <w:rPr>
+          <w:rFonts w:ascii="Arial" w:hAnsi="Arial" w:cs="Arial"/>
+          <w:lang w:val="en-US"/>
+        </w:rPr>
+        <w:t>drawDirectionsOrderRequired</w:t>
+      </w:r>
+      <w:proofErr w:type="spellEnd"/>
+      <w:r>
+        <w:rPr>
+          <w:rFonts w:ascii="Arial" w:hAnsi="Arial" w:cs="Arial"/>
+          <w:lang w:val="en-US"/>
+        </w:rPr>
+        <w:t>=</w:t>
       </w:r>
       <w:r>
         <w:rPr>
@@ -1333,7 +1438,23 @@
           <w:rFonts w:ascii="Arial" w:hAnsi="Arial" w:cs="Arial"/>
           <w:lang w:val="en-US"/>
         </w:rPr>
-        <w:t xml:space="preserve"> &amp;&amp; drawDirectionsOrder.judgementSum!=</w:t>
+        <w:t xml:space="preserve"> &amp;&amp; </w:t>
+      </w:r>
+      <w:proofErr w:type="spellStart"/>
+      <w:r>
+        <w:rPr>
+          <w:rFonts w:ascii="Arial" w:hAnsi="Arial" w:cs="Arial"/>
+          <w:lang w:val="en-US"/>
+        </w:rPr>
+        <w:t>drawDirectionsOrder.judgementSum</w:t>
+      </w:r>
+      <w:proofErr w:type="spellEnd"/>
+      <w:r>
+        <w:rPr>
+          <w:rFonts w:ascii="Arial" w:hAnsi="Arial" w:cs="Arial"/>
+          <w:lang w:val="en-US"/>
+        </w:rPr>
+        <w:t>!=</w:t>
       </w:r>
       <w:r>
         <w:rPr>
@@ -1377,6 +1498,7 @@
         </w:rPr>
         <w:t>&lt;&lt;</w:t>
       </w:r>
+      <w:proofErr w:type="spellStart"/>
       <w:r>
         <w:rPr>
           <w:rFonts w:ascii="Arial" w:hAnsi="Arial" w:cs="Arial"/>
@@ -1384,6 +1506,7 @@
         </w:rPr>
         <w:t>drawDirectionsOrder.judgementSum</w:t>
       </w:r>
+      <w:proofErr w:type="spellEnd"/>
       <w:r>
         <w:rPr>
           <w:rFonts w:ascii="Arial" w:hAnsi="Arial" w:cs="Arial"/>
@@ -1455,7 +1578,23 @@
           <w:rFonts w:ascii="Arial" w:hAnsi="Arial" w:cs="Arial"/>
           <w:lang w:val="en-US"/>
         </w:rPr>
-        <w:t>_{fastTrackAltDisputeResolutionToggle=true}&gt;&gt;</w:t>
+        <w:t>_{</w:t>
+      </w:r>
+      <w:proofErr w:type="spellStart"/>
+      <w:r>
+        <w:rPr>
+          <w:rFonts w:ascii="Arial" w:hAnsi="Arial" w:cs="Arial"/>
+          <w:lang w:val="en-US"/>
+        </w:rPr>
+        <w:t>fastTrackAltDisputeResolutionToggle</w:t>
+      </w:r>
+      <w:proofErr w:type="spellEnd"/>
+      <w:r>
+        <w:rPr>
+          <w:rFonts w:ascii="Arial" w:hAnsi="Arial" w:cs="Arial"/>
+          <w:lang w:val="en-US"/>
+        </w:rPr>
+        <w:t>=true}&gt;&gt;</w:t>
       </w:r>
     </w:p>
     <w:p>
@@ -1500,25 +1639,7 @@
           <w:color w:val="000000" w:themeColor="text1"/>
           <w:lang w:eastAsia="en-GB"/>
         </w:rPr>
-        <w:t xml:space="preserve">all stages, the parties must consider settling this litigation by any means of Alternative Dispute Resolution. This includes round table conferences, early neutral evaluation, </w:t>
-      </w:r>
-      <w:proofErr w:type="gramStart"/>
-      <w:r>
-        <w:rPr>
-          <w:rFonts w:ascii="Arial" w:eastAsia="Times New Roman" w:hAnsi="Arial" w:cs="Arial"/>
-          <w:color w:val="000000" w:themeColor="text1"/>
-          <w:lang w:eastAsia="en-GB"/>
-        </w:rPr>
-        <w:t>mediation</w:t>
-      </w:r>
-      <w:proofErr w:type="gramEnd"/>
-      <w:r>
-        <w:rPr>
-          <w:rFonts w:ascii="Arial" w:eastAsia="Times New Roman" w:hAnsi="Arial" w:cs="Arial"/>
-          <w:color w:val="000000" w:themeColor="text1"/>
-          <w:lang w:eastAsia="en-GB"/>
-        </w:rPr>
-        <w:t xml:space="preserve"> and arbitration. Any party not engaging in any such means proposed by another must upload to the Digital Portal a witness statement giving reasons within 21 days of receipt of that proposal. That witness statement must not be shown to the trial judge until questions of costs arise.</w:t>
+        <w:t>all stages, the parties must consider settling this litigation by any means of Alternative Dispute Resolution. This includes round table conferences, early neutral evaluation, mediation and arbitration. Any party not engaging in any such means proposed by another must upload to the Digital Portal a witness statement giving reasons within 21 days of receipt of that proposal. That witness statement must not be shown to the trial judge until questions of costs arise.</w:t>
       </w:r>
     </w:p>
     <w:p>
@@ -1550,12 +1671,21 @@
         </w:rPr>
         <w:t>&lt;&lt;cs_{</w:t>
       </w:r>
-      <w:r>
-        <w:rPr>
-          <w:rFonts w:ascii="Arial" w:hAnsi="Arial" w:cs="Arial"/>
-          <w:lang w:val="en-US"/>
-        </w:rPr>
-        <w:t>fastTrackVariationOfDirectionsToggle=true}&gt;&gt;</w:t>
+      <w:proofErr w:type="spellStart"/>
+      <w:r>
+        <w:rPr>
+          <w:rFonts w:ascii="Arial" w:hAnsi="Arial" w:cs="Arial"/>
+          <w:lang w:val="en-US"/>
+        </w:rPr>
+        <w:t>fastTrackVariationOfDirectionsToggle</w:t>
+      </w:r>
+      <w:proofErr w:type="spellEnd"/>
+      <w:r>
+        <w:rPr>
+          <w:rFonts w:ascii="Arial" w:hAnsi="Arial" w:cs="Arial"/>
+          <w:lang w:val="en-US"/>
+        </w:rPr>
+        <w:t>=true}&gt;&gt;</w:t>
       </w:r>
     </w:p>
     <w:p>
@@ -1631,12 +1761,21 @@
         </w:rPr>
         <w:t>&lt;&lt;cs_{</w:t>
       </w:r>
-      <w:r>
-        <w:rPr>
-          <w:rFonts w:ascii="Arial" w:hAnsi="Arial" w:cs="Arial"/>
-          <w:lang w:val="en-US"/>
-        </w:rPr>
-        <w:t>fastTrackSettlementToggle=true}&gt;&gt;</w:t>
+      <w:proofErr w:type="spellStart"/>
+      <w:r>
+        <w:rPr>
+          <w:rFonts w:ascii="Arial" w:hAnsi="Arial" w:cs="Arial"/>
+          <w:lang w:val="en-US"/>
+        </w:rPr>
+        <w:t>fastTrackSettlementToggle</w:t>
+      </w:r>
+      <w:proofErr w:type="spellEnd"/>
+      <w:r>
+        <w:rPr>
+          <w:rFonts w:ascii="Arial" w:hAnsi="Arial" w:cs="Arial"/>
+          <w:lang w:val="en-US"/>
+        </w:rPr>
+        <w:t>=true}&gt;&gt;</w:t>
       </w:r>
     </w:p>
     <w:p>
@@ -1670,21 +1809,7 @@
         <w:rPr>
           <w:rFonts w:ascii="Arial" w:hAnsi="Arial" w:cs="Arial"/>
         </w:rPr>
-        <w:t xml:space="preserve">Each party must inform the Court immediately if the case is settled </w:t>
-      </w:r>
-      <w:proofErr w:type="gramStart"/>
-      <w:r>
-        <w:rPr>
-          <w:rFonts w:ascii="Arial" w:hAnsi="Arial" w:cs="Arial"/>
-        </w:rPr>
-        <w:t>whether or not</w:t>
-      </w:r>
-      <w:proofErr w:type="gramEnd"/>
-      <w:r>
-        <w:rPr>
-          <w:rFonts w:ascii="Arial" w:hAnsi="Arial" w:cs="Arial"/>
-        </w:rPr>
-        <w:t xml:space="preserve"> it is then possible to upload to the Digital Portal a draft consent order to give effect to their agreement.</w:t>
+        <w:t>Each party must inform the Court immediately if the case is settled whether or not it is then possible to upload to the Digital Portal a draft consent order to give effect to their agreement.</w:t>
       </w:r>
     </w:p>
     <w:p>
@@ -1716,12 +1841,21 @@
         </w:rPr>
         <w:t>&lt;&lt;cs_{</w:t>
       </w:r>
-      <w:r>
-        <w:rPr>
-          <w:rFonts w:ascii="Arial" w:hAnsi="Arial" w:cs="Arial"/>
-          <w:lang w:val="en-US"/>
-        </w:rPr>
-        <w:t>fastTrackDisclosureOfDocumentsToggle=true}&gt;&gt;</w:t>
+      <w:proofErr w:type="spellStart"/>
+      <w:r>
+        <w:rPr>
+          <w:rFonts w:ascii="Arial" w:hAnsi="Arial" w:cs="Arial"/>
+          <w:lang w:val="en-US"/>
+        </w:rPr>
+        <w:t>fastTrackDisclosureOfDocumentsToggle</w:t>
+      </w:r>
+      <w:proofErr w:type="spellEnd"/>
+      <w:r>
+        <w:rPr>
+          <w:rFonts w:ascii="Arial" w:hAnsi="Arial" w:cs="Arial"/>
+          <w:lang w:val="en-US"/>
+        </w:rPr>
+        <w:t>=true}&gt;&gt;</w:t>
       </w:r>
     </w:p>
     <w:p>
@@ -1782,16 +1916,7 @@
           <w:b/>
           <w:bCs/>
         </w:rPr>
-        <w:t>&lt;</w:t>
-      </w:r>
-      <w:proofErr w:type="gramStart"/>
-      <w:r>
-        <w:rPr>
-          <w:rFonts w:ascii="Arial" w:hAnsi="Arial" w:cs="Arial"/>
-          <w:b/>
-          <w:bCs/>
-        </w:rPr>
-        <w:t>&lt;</w:t>
+        <w:t>&lt;&lt;</w:t>
       </w:r>
       <w:r>
         <w:rPr>
@@ -1800,13 +1925,21 @@
         </w:rPr>
         <w:t>{</w:t>
       </w:r>
-      <w:proofErr w:type="gramEnd"/>
-      <w:r>
-        <w:rPr>
-          <w:rFonts w:ascii="Arial" w:eastAsia="Arial" w:hAnsi="Arial" w:cs="Arial"/>
-          <w:bCs/>
-        </w:rPr>
-        <w:t>dateFormat(</w:t>
+      <w:proofErr w:type="spellStart"/>
+      <w:r>
+        <w:rPr>
+          <w:rFonts w:ascii="Arial" w:eastAsia="Arial" w:hAnsi="Arial" w:cs="Arial"/>
+          <w:bCs/>
+        </w:rPr>
+        <w:t>dateFormat</w:t>
+      </w:r>
+      <w:proofErr w:type="spellEnd"/>
+      <w:r>
+        <w:rPr>
+          <w:rFonts w:ascii="Arial" w:eastAsia="Arial" w:hAnsi="Arial" w:cs="Arial"/>
+          <w:bCs/>
+        </w:rPr>
+        <w:t>(</w:t>
       </w:r>
       <w:r>
         <w:rPr>
@@ -1827,7 +1960,39 @@
           <w:rFonts w:ascii="Arial" w:eastAsia="Arial" w:hAnsi="Arial" w:cs="Arial"/>
           <w:bCs/>
         </w:rPr>
-        <w:t>, ‘dd MMMM yyyy’, ‘yyyy-MM-dd’</w:t>
+        <w:t xml:space="preserve">, ‘dd MMMM </w:t>
+      </w:r>
+      <w:proofErr w:type="spellStart"/>
+      <w:r>
+        <w:rPr>
+          <w:rFonts w:ascii="Arial" w:eastAsia="Arial" w:hAnsi="Arial" w:cs="Arial"/>
+          <w:bCs/>
+        </w:rPr>
+        <w:t>yyyy</w:t>
+      </w:r>
+      <w:proofErr w:type="spellEnd"/>
+      <w:r>
+        <w:rPr>
+          <w:rFonts w:ascii="Arial" w:eastAsia="Arial" w:hAnsi="Arial" w:cs="Arial"/>
+          <w:bCs/>
+        </w:rPr>
+        <w:t>’, ‘</w:t>
+      </w:r>
+      <w:proofErr w:type="spellStart"/>
+      <w:r>
+        <w:rPr>
+          <w:rFonts w:ascii="Arial" w:eastAsia="Arial" w:hAnsi="Arial" w:cs="Arial"/>
+          <w:bCs/>
+        </w:rPr>
+        <w:t>yyyy</w:t>
+      </w:r>
+      <w:proofErr w:type="spellEnd"/>
+      <w:r>
+        <w:rPr>
+          <w:rFonts w:ascii="Arial" w:eastAsia="Arial" w:hAnsi="Arial" w:cs="Arial"/>
+          <w:bCs/>
+        </w:rPr>
+        <w:t>-MM-dd’</w:t>
       </w:r>
       <w:r>
         <w:rPr>
@@ -1901,16 +2066,7 @@
           <w:b/>
           <w:bCs/>
         </w:rPr>
-        <w:t>&lt;</w:t>
-      </w:r>
-      <w:proofErr w:type="gramStart"/>
-      <w:r>
-        <w:rPr>
-          <w:rFonts w:ascii="Arial" w:hAnsi="Arial" w:cs="Arial"/>
-          <w:b/>
-          <w:bCs/>
-        </w:rPr>
-        <w:t>&lt;</w:t>
+        <w:t>&lt;&lt;</w:t>
       </w:r>
       <w:r>
         <w:rPr>
@@ -1919,13 +2075,21 @@
         </w:rPr>
         <w:t>{</w:t>
       </w:r>
-      <w:proofErr w:type="gramEnd"/>
-      <w:r>
-        <w:rPr>
-          <w:rFonts w:ascii="Arial" w:eastAsia="Arial" w:hAnsi="Arial" w:cs="Arial"/>
-          <w:bCs/>
-        </w:rPr>
-        <w:t>dateFormat(</w:t>
+      <w:proofErr w:type="spellStart"/>
+      <w:r>
+        <w:rPr>
+          <w:rFonts w:ascii="Arial" w:eastAsia="Arial" w:hAnsi="Arial" w:cs="Arial"/>
+          <w:bCs/>
+        </w:rPr>
+        <w:t>dateFormat</w:t>
+      </w:r>
+      <w:proofErr w:type="spellEnd"/>
+      <w:r>
+        <w:rPr>
+          <w:rFonts w:ascii="Arial" w:eastAsia="Arial" w:hAnsi="Arial" w:cs="Arial"/>
+          <w:bCs/>
+        </w:rPr>
+        <w:t>(</w:t>
       </w:r>
       <w:r>
         <w:rPr>
@@ -1946,7 +2110,39 @@
           <w:rFonts w:ascii="Arial" w:eastAsia="Arial" w:hAnsi="Arial" w:cs="Arial"/>
           <w:bCs/>
         </w:rPr>
-        <w:t>, ‘dd MMMM yyyy’, ‘yyyy-MM-dd’</w:t>
+        <w:t xml:space="preserve">, ‘dd MMMM </w:t>
+      </w:r>
+      <w:proofErr w:type="spellStart"/>
+      <w:r>
+        <w:rPr>
+          <w:rFonts w:ascii="Arial" w:eastAsia="Arial" w:hAnsi="Arial" w:cs="Arial"/>
+          <w:bCs/>
+        </w:rPr>
+        <w:t>yyyy</w:t>
+      </w:r>
+      <w:proofErr w:type="spellEnd"/>
+      <w:r>
+        <w:rPr>
+          <w:rFonts w:ascii="Arial" w:eastAsia="Arial" w:hAnsi="Arial" w:cs="Arial"/>
+          <w:bCs/>
+        </w:rPr>
+        <w:t>’, ‘</w:t>
+      </w:r>
+      <w:proofErr w:type="spellStart"/>
+      <w:r>
+        <w:rPr>
+          <w:rFonts w:ascii="Arial" w:eastAsia="Arial" w:hAnsi="Arial" w:cs="Arial"/>
+          <w:bCs/>
+        </w:rPr>
+        <w:t>yyyy</w:t>
+      </w:r>
+      <w:proofErr w:type="spellEnd"/>
+      <w:r>
+        <w:rPr>
+          <w:rFonts w:ascii="Arial" w:eastAsia="Arial" w:hAnsi="Arial" w:cs="Arial"/>
+          <w:bCs/>
+        </w:rPr>
+        <w:t>-MM-dd’</w:t>
       </w:r>
       <w:r>
         <w:rPr>
@@ -2040,73 +2236,104 @@
           <w:b/>
           <w:bCs/>
         </w:rPr>
-        <w:t>&lt;</w:t>
-      </w:r>
-      <w:proofErr w:type="gramStart"/>
+        <w:t>&lt;&lt;</w:t>
+      </w:r>
+      <w:r>
+        <w:rPr>
+          <w:rFonts w:ascii="Arial" w:eastAsia="Arial" w:hAnsi="Arial" w:cs="Arial"/>
+          <w:bCs/>
+        </w:rPr>
+        <w:t>{</w:t>
+      </w:r>
+      <w:proofErr w:type="spellStart"/>
+      <w:r>
+        <w:rPr>
+          <w:rFonts w:ascii="Arial" w:eastAsia="Arial" w:hAnsi="Arial" w:cs="Arial"/>
+          <w:bCs/>
+        </w:rPr>
+        <w:t>dateFormat</w:t>
+      </w:r>
+      <w:proofErr w:type="spellEnd"/>
+      <w:r>
+        <w:rPr>
+          <w:rFonts w:ascii="Arial" w:eastAsia="Arial" w:hAnsi="Arial" w:cs="Arial"/>
+          <w:bCs/>
+        </w:rPr>
+        <w:t>(</w:t>
+      </w:r>
+      <w:r>
+        <w:rPr>
+          <w:rFonts w:ascii="Arial" w:hAnsi="Arial" w:cs="Arial"/>
+          <w:lang w:val="en-US"/>
+        </w:rPr>
+        <w:t>fastTrackDisclosureOfDocuments.</w:t>
+      </w:r>
+      <w:r>
+        <w:rPr>
+          <w:rFonts w:ascii="Arial" w:hAnsi="Arial" w:cs="Arial"/>
+          <w:lang w:val="en-US"/>
+        </w:rPr>
+        <w:t>date3</w:t>
+      </w:r>
+      <w:r>
+        <w:rPr>
+          <w:rFonts w:ascii="Arial" w:eastAsia="Arial" w:hAnsi="Arial" w:cs="Arial"/>
+          <w:bCs/>
+        </w:rPr>
+        <w:t xml:space="preserve">, ‘dd MMMM </w:t>
+      </w:r>
+      <w:proofErr w:type="spellStart"/>
+      <w:r>
+        <w:rPr>
+          <w:rFonts w:ascii="Arial" w:eastAsia="Arial" w:hAnsi="Arial" w:cs="Arial"/>
+          <w:bCs/>
+        </w:rPr>
+        <w:t>yyyy</w:t>
+      </w:r>
+      <w:proofErr w:type="spellEnd"/>
+      <w:r>
+        <w:rPr>
+          <w:rFonts w:ascii="Arial" w:eastAsia="Arial" w:hAnsi="Arial" w:cs="Arial"/>
+          <w:bCs/>
+        </w:rPr>
+        <w:t>’, ‘</w:t>
+      </w:r>
+      <w:proofErr w:type="spellStart"/>
+      <w:r>
+        <w:rPr>
+          <w:rFonts w:ascii="Arial" w:eastAsia="Arial" w:hAnsi="Arial" w:cs="Arial"/>
+          <w:bCs/>
+        </w:rPr>
+        <w:t>yyyy</w:t>
+      </w:r>
+      <w:proofErr w:type="spellEnd"/>
+      <w:r>
+        <w:rPr>
+          <w:rFonts w:ascii="Arial" w:eastAsia="Arial" w:hAnsi="Arial" w:cs="Arial"/>
+          <w:bCs/>
+        </w:rPr>
+        <w:t>-MM-dd’</w:t>
+      </w:r>
+      <w:r>
+        <w:rPr>
+          <w:rFonts w:ascii="Arial" w:eastAsia="Arial" w:hAnsi="Arial" w:cs="Arial"/>
+          <w:bCs/>
+        </w:rPr>
+        <w:t>)</w:t>
+      </w:r>
+      <w:r>
+        <w:rPr>
+          <w:rFonts w:ascii="Arial" w:eastAsia="Arial" w:hAnsi="Arial" w:cs="Arial"/>
+          <w:bCs/>
+        </w:rPr>
+        <w:t>}</w:t>
+      </w:r>
       <w:r>
         <w:rPr>
           <w:rFonts w:ascii="Arial" w:hAnsi="Arial" w:cs="Arial"/>
           <w:b/>
           <w:bCs/>
         </w:rPr>
-        <w:t>&lt;</w:t>
-      </w:r>
-      <w:r>
-        <w:rPr>
-          <w:rFonts w:ascii="Arial" w:eastAsia="Arial" w:hAnsi="Arial" w:cs="Arial"/>
-          <w:bCs/>
-        </w:rPr>
-        <w:t>{</w:t>
-      </w:r>
-      <w:proofErr w:type="gramEnd"/>
-      <w:r>
-        <w:rPr>
-          <w:rFonts w:ascii="Arial" w:eastAsia="Arial" w:hAnsi="Arial" w:cs="Arial"/>
-          <w:bCs/>
-        </w:rPr>
-        <w:t>dateFormat(</w:t>
-      </w:r>
-      <w:r>
-        <w:rPr>
-          <w:rFonts w:ascii="Arial" w:hAnsi="Arial" w:cs="Arial"/>
-          <w:lang w:val="en-US"/>
-        </w:rPr>
-        <w:t>fastTrackDisclosureOfDocuments.</w:t>
-      </w:r>
-      <w:r>
-        <w:rPr>
-          <w:rFonts w:ascii="Arial" w:hAnsi="Arial" w:cs="Arial"/>
-          <w:lang w:val="en-US"/>
-        </w:rPr>
-        <w:t>date3</w:t>
-      </w:r>
-      <w:r>
-        <w:rPr>
-          <w:rFonts w:ascii="Arial" w:eastAsia="Arial" w:hAnsi="Arial" w:cs="Arial"/>
-          <w:bCs/>
-        </w:rPr>
-        <w:t>, ‘dd MMMM yyyy’, ‘yyyy-MM-dd’</w:t>
-      </w:r>
-      <w:r>
-        <w:rPr>
-          <w:rFonts w:ascii="Arial" w:eastAsia="Arial" w:hAnsi="Arial" w:cs="Arial"/>
-          <w:bCs/>
-        </w:rPr>
-        <w:t>)</w:t>
-      </w:r>
-      <w:r>
-        <w:rPr>
-          <w:rFonts w:ascii="Arial" w:eastAsia="Arial" w:hAnsi="Arial" w:cs="Arial"/>
-          <w:bCs/>
-        </w:rPr>
-        <w:t>}</w:t>
-      </w:r>
-      <w:r>
-        <w:rPr>
-          <w:rFonts w:ascii="Arial" w:hAnsi="Arial" w:cs="Arial"/>
-          <w:b/>
-          <w:bCs/>
-        </w:rPr>
         <w:t>&gt;&gt;</w:t>
       </w:r>
       <w:r>
@@ -2145,12 +2372,21 @@
         </w:rPr>
         <w:t>&lt;&lt;cs_{</w:t>
       </w:r>
-      <w:r>
-        <w:rPr>
-          <w:rFonts w:ascii="Arial" w:hAnsi="Arial" w:cs="Arial"/>
-          <w:lang w:val="en-US"/>
-        </w:rPr>
-        <w:t>fastTrackWitnessOfFactToggle=true}&gt;&gt;</w:t>
+      <w:proofErr w:type="spellStart"/>
+      <w:r>
+        <w:rPr>
+          <w:rFonts w:ascii="Arial" w:hAnsi="Arial" w:cs="Arial"/>
+          <w:lang w:val="en-US"/>
+        </w:rPr>
+        <w:t>fastTrackWitnessOfFactToggle</w:t>
+      </w:r>
+      <w:proofErr w:type="spellEnd"/>
+      <w:r>
+        <w:rPr>
+          <w:rFonts w:ascii="Arial" w:hAnsi="Arial" w:cs="Arial"/>
+          <w:lang w:val="en-US"/>
+        </w:rPr>
+        <w:t>=true}&gt;&gt;</w:t>
       </w:r>
     </w:p>
     <w:p>
@@ -2445,15 +2681,7 @@
           <w:rFonts w:ascii="Arial" w:hAnsi="Arial" w:cs="Arial"/>
           <w:b/>
         </w:rPr>
-        <w:t>&lt;</w:t>
-      </w:r>
-      <w:proofErr w:type="gramStart"/>
-      <w:r>
-        <w:rPr>
-          <w:rFonts w:ascii="Arial" w:hAnsi="Arial" w:cs="Arial"/>
-          <w:b/>
-        </w:rPr>
-        <w:t>&lt;</w:t>
+        <w:t>&lt;&lt;</w:t>
       </w:r>
       <w:r>
         <w:rPr>
@@ -2462,14 +2690,23 @@
         </w:rPr>
         <w:t>{</w:t>
       </w:r>
-      <w:proofErr w:type="gramEnd"/>
-      <w:r>
-        <w:rPr>
-          <w:rFonts w:ascii="Arial" w:eastAsia="Arial" w:hAnsi="Arial" w:cs="Arial"/>
-          <w:bCs/>
-        </w:rPr>
-        <w:t>dateFormat(</w:t>
-      </w:r>
+      <w:proofErr w:type="spellStart"/>
+      <w:r>
+        <w:rPr>
+          <w:rFonts w:ascii="Arial" w:eastAsia="Arial" w:hAnsi="Arial" w:cs="Arial"/>
+          <w:bCs/>
+        </w:rPr>
+        <w:t>dateFormat</w:t>
+      </w:r>
+      <w:proofErr w:type="spellEnd"/>
+      <w:r>
+        <w:rPr>
+          <w:rFonts w:ascii="Arial" w:eastAsia="Arial" w:hAnsi="Arial" w:cs="Arial"/>
+          <w:bCs/>
+        </w:rPr>
+        <w:t>(</w:t>
+      </w:r>
+      <w:proofErr w:type="spellStart"/>
       <w:r>
         <w:rPr>
           <w:rFonts w:ascii="Arial" w:hAnsi="Arial" w:cs="Arial"/>
@@ -2484,12 +2721,45 @@
         </w:rPr>
         <w:t>date</w:t>
       </w:r>
-      <w:r>
-        <w:rPr>
-          <w:rFonts w:ascii="Arial" w:eastAsia="Arial" w:hAnsi="Arial" w:cs="Arial"/>
-          <w:bCs/>
-        </w:rPr>
-        <w:t>, ‘dd MMMM yyyy’, ‘yyyy-MM-dd’</w:t>
+      <w:proofErr w:type="spellEnd"/>
+      <w:r>
+        <w:rPr>
+          <w:rFonts w:ascii="Arial" w:eastAsia="Arial" w:hAnsi="Arial" w:cs="Arial"/>
+          <w:bCs/>
+        </w:rPr>
+        <w:t xml:space="preserve">, ‘dd MMMM </w:t>
+      </w:r>
+      <w:proofErr w:type="spellStart"/>
+      <w:r>
+        <w:rPr>
+          <w:rFonts w:ascii="Arial" w:eastAsia="Arial" w:hAnsi="Arial" w:cs="Arial"/>
+          <w:bCs/>
+        </w:rPr>
+        <w:t>yyyy</w:t>
+      </w:r>
+      <w:proofErr w:type="spellEnd"/>
+      <w:r>
+        <w:rPr>
+          <w:rFonts w:ascii="Arial" w:eastAsia="Arial" w:hAnsi="Arial" w:cs="Arial"/>
+          <w:bCs/>
+        </w:rPr>
+        <w:t>’, ‘</w:t>
+      </w:r>
+      <w:proofErr w:type="spellStart"/>
+      <w:r>
+        <w:rPr>
+          <w:rFonts w:ascii="Arial" w:eastAsia="Arial" w:hAnsi="Arial" w:cs="Arial"/>
+          <w:bCs/>
+        </w:rPr>
+        <w:t>yyyy</w:t>
+      </w:r>
+      <w:proofErr w:type="spellEnd"/>
+      <w:r>
+        <w:rPr>
+          <w:rFonts w:ascii="Arial" w:eastAsia="Arial" w:hAnsi="Arial" w:cs="Arial"/>
+          <w:bCs/>
+        </w:rPr>
+        <w:t>-MM-dd’</w:t>
       </w:r>
       <w:r>
         <w:rPr>
@@ -2581,12 +2851,21 @@
         </w:rPr>
         <w:t>&lt;&lt;cs_{</w:t>
       </w:r>
-      <w:r>
-        <w:rPr>
-          <w:rFonts w:ascii="Arial" w:hAnsi="Arial" w:cs="Arial"/>
-          <w:lang w:val="en-US"/>
-        </w:rPr>
-        <w:t>fastTrackSchedulesOfLossToggle=true}&gt;&gt;</w:t>
+      <w:proofErr w:type="spellStart"/>
+      <w:r>
+        <w:rPr>
+          <w:rFonts w:ascii="Arial" w:hAnsi="Arial" w:cs="Arial"/>
+          <w:lang w:val="en-US"/>
+        </w:rPr>
+        <w:t>fastTrackSchedulesOfLossToggle</w:t>
+      </w:r>
+      <w:proofErr w:type="spellEnd"/>
+      <w:r>
+        <w:rPr>
+          <w:rFonts w:ascii="Arial" w:hAnsi="Arial" w:cs="Arial"/>
+          <w:lang w:val="en-US"/>
+        </w:rPr>
+        <w:t>=true}&gt;&gt;</w:t>
       </w:r>
     </w:p>
     <w:p>
@@ -2647,16 +2926,7 @@
           <w:b/>
           <w:bCs/>
         </w:rPr>
-        <w:t>&lt;</w:t>
-      </w:r>
-      <w:proofErr w:type="gramStart"/>
-      <w:r>
-        <w:rPr>
-          <w:rFonts w:ascii="Arial" w:hAnsi="Arial" w:cs="Arial"/>
-          <w:b/>
-          <w:bCs/>
-        </w:rPr>
-        <w:t>&lt;</w:t>
+        <w:t>&lt;&lt;</w:t>
       </w:r>
       <w:r>
         <w:rPr>
@@ -2665,13 +2935,21 @@
         </w:rPr>
         <w:t>{</w:t>
       </w:r>
-      <w:proofErr w:type="gramEnd"/>
-      <w:r>
-        <w:rPr>
-          <w:rFonts w:ascii="Arial" w:eastAsia="Arial" w:hAnsi="Arial" w:cs="Arial"/>
-          <w:bCs/>
-        </w:rPr>
-        <w:t>dateFormat(</w:t>
+      <w:proofErr w:type="spellStart"/>
+      <w:r>
+        <w:rPr>
+          <w:rFonts w:ascii="Arial" w:eastAsia="Arial" w:hAnsi="Arial" w:cs="Arial"/>
+          <w:bCs/>
+        </w:rPr>
+        <w:t>dateFormat</w:t>
+      </w:r>
+      <w:proofErr w:type="spellEnd"/>
+      <w:r>
+        <w:rPr>
+          <w:rFonts w:ascii="Arial" w:eastAsia="Arial" w:hAnsi="Arial" w:cs="Arial"/>
+          <w:bCs/>
+        </w:rPr>
+        <w:t>(</w:t>
       </w:r>
       <w:r>
         <w:rPr>
@@ -2692,7 +2970,39 @@
           <w:rFonts w:ascii="Arial" w:eastAsia="Arial" w:hAnsi="Arial" w:cs="Arial"/>
           <w:bCs/>
         </w:rPr>
-        <w:t>, ‘dd MMMM yyyy’, ‘yyyy-MM-dd’</w:t>
+        <w:t xml:space="preserve">, ‘dd MMMM </w:t>
+      </w:r>
+      <w:proofErr w:type="spellStart"/>
+      <w:r>
+        <w:rPr>
+          <w:rFonts w:ascii="Arial" w:eastAsia="Arial" w:hAnsi="Arial" w:cs="Arial"/>
+          <w:bCs/>
+        </w:rPr>
+        <w:t>yyyy</w:t>
+      </w:r>
+      <w:proofErr w:type="spellEnd"/>
+      <w:r>
+        <w:rPr>
+          <w:rFonts w:ascii="Arial" w:eastAsia="Arial" w:hAnsi="Arial" w:cs="Arial"/>
+          <w:bCs/>
+        </w:rPr>
+        <w:t>’, ‘</w:t>
+      </w:r>
+      <w:proofErr w:type="spellStart"/>
+      <w:r>
+        <w:rPr>
+          <w:rFonts w:ascii="Arial" w:eastAsia="Arial" w:hAnsi="Arial" w:cs="Arial"/>
+          <w:bCs/>
+        </w:rPr>
+        <w:t>yyyy</w:t>
+      </w:r>
+      <w:proofErr w:type="spellEnd"/>
+      <w:r>
+        <w:rPr>
+          <w:rFonts w:ascii="Arial" w:eastAsia="Arial" w:hAnsi="Arial" w:cs="Arial"/>
+          <w:bCs/>
+        </w:rPr>
+        <w:t>-MM-dd’</w:t>
       </w:r>
       <w:r>
         <w:rPr>
@@ -2766,16 +3076,7 @@
           <w:b/>
           <w:bCs/>
         </w:rPr>
-        <w:t>&lt;</w:t>
-      </w:r>
-      <w:proofErr w:type="gramStart"/>
-      <w:r>
-        <w:rPr>
-          <w:rFonts w:ascii="Arial" w:hAnsi="Arial" w:cs="Arial"/>
-          <w:b/>
-          <w:bCs/>
-        </w:rPr>
-        <w:t>&lt;</w:t>
+        <w:t>&lt;&lt;</w:t>
       </w:r>
       <w:r>
         <w:rPr>
@@ -2784,13 +3085,21 @@
         </w:rPr>
         <w:t>{</w:t>
       </w:r>
-      <w:proofErr w:type="gramEnd"/>
-      <w:r>
-        <w:rPr>
-          <w:rFonts w:ascii="Arial" w:eastAsia="Arial" w:hAnsi="Arial" w:cs="Arial"/>
-          <w:bCs/>
-        </w:rPr>
-        <w:t>dateFormat(</w:t>
+      <w:proofErr w:type="spellStart"/>
+      <w:r>
+        <w:rPr>
+          <w:rFonts w:ascii="Arial" w:eastAsia="Arial" w:hAnsi="Arial" w:cs="Arial"/>
+          <w:bCs/>
+        </w:rPr>
+        <w:t>dateFormat</w:t>
+      </w:r>
+      <w:proofErr w:type="spellEnd"/>
+      <w:r>
+        <w:rPr>
+          <w:rFonts w:ascii="Arial" w:eastAsia="Arial" w:hAnsi="Arial" w:cs="Arial"/>
+          <w:bCs/>
+        </w:rPr>
+        <w:t>(</w:t>
       </w:r>
       <w:r>
         <w:rPr>
@@ -2811,7 +3120,39 @@
           <w:rFonts w:ascii="Arial" w:eastAsia="Arial" w:hAnsi="Arial" w:cs="Arial"/>
           <w:bCs/>
         </w:rPr>
-        <w:t>, ‘dd MMMM yyyy’, ‘yyyy-MM-dd’</w:t>
+        <w:t xml:space="preserve">, ‘dd MMMM </w:t>
+      </w:r>
+      <w:proofErr w:type="spellStart"/>
+      <w:r>
+        <w:rPr>
+          <w:rFonts w:ascii="Arial" w:eastAsia="Arial" w:hAnsi="Arial" w:cs="Arial"/>
+          <w:bCs/>
+        </w:rPr>
+        <w:t>yyyy</w:t>
+      </w:r>
+      <w:proofErr w:type="spellEnd"/>
+      <w:r>
+        <w:rPr>
+          <w:rFonts w:ascii="Arial" w:eastAsia="Arial" w:hAnsi="Arial" w:cs="Arial"/>
+          <w:bCs/>
+        </w:rPr>
+        <w:t>’, ‘</w:t>
+      </w:r>
+      <w:proofErr w:type="spellStart"/>
+      <w:r>
+        <w:rPr>
+          <w:rFonts w:ascii="Arial" w:eastAsia="Arial" w:hAnsi="Arial" w:cs="Arial"/>
+          <w:bCs/>
+        </w:rPr>
+        <w:t>yyyy</w:t>
+      </w:r>
+      <w:proofErr w:type="spellEnd"/>
+      <w:r>
+        <w:rPr>
+          <w:rFonts w:ascii="Arial" w:eastAsia="Arial" w:hAnsi="Arial" w:cs="Arial"/>
+          <w:bCs/>
+        </w:rPr>
+        <w:t>-MM-dd’</w:t>
       </w:r>
       <w:r>
         <w:rPr>
@@ -2902,12 +3243,21 @@
         </w:rPr>
         <w:t>&lt;&lt;cs_{</w:t>
       </w:r>
-      <w:r>
-        <w:rPr>
-          <w:rFonts w:ascii="Arial" w:hAnsi="Arial" w:cs="Arial"/>
-          <w:lang w:val="en-US"/>
-        </w:rPr>
-        <w:t>fastTrackCostsToggle=true}&gt;&gt;</w:t>
+      <w:proofErr w:type="spellStart"/>
+      <w:r>
+        <w:rPr>
+          <w:rFonts w:ascii="Arial" w:hAnsi="Arial" w:cs="Arial"/>
+          <w:lang w:val="en-US"/>
+        </w:rPr>
+        <w:t>fastTrackCostsToggle</w:t>
+      </w:r>
+      <w:proofErr w:type="spellEnd"/>
+      <w:r>
+        <w:rPr>
+          <w:rFonts w:ascii="Arial" w:hAnsi="Arial" w:cs="Arial"/>
+          <w:lang w:val="en-US"/>
+        </w:rPr>
+        <w:t>=true}&gt;&gt;</w:t>
       </w:r>
     </w:p>
     <w:p>
@@ -2965,12 +3315,21 @@
         </w:rPr>
         <w:t>&lt;&lt;cs_{</w:t>
       </w:r>
-      <w:r>
-        <w:rPr>
-          <w:rFonts w:ascii="Arial" w:hAnsi="Arial" w:cs="Arial"/>
-          <w:lang w:val="en-US"/>
-        </w:rPr>
-        <w:t>fastTrackTrialToggle=true}&gt;&gt;</w:t>
+      <w:proofErr w:type="spellStart"/>
+      <w:r>
+        <w:rPr>
+          <w:rFonts w:ascii="Arial" w:hAnsi="Arial" w:cs="Arial"/>
+          <w:lang w:val="en-US"/>
+        </w:rPr>
+        <w:t>fastTrackTrialToggle</w:t>
+      </w:r>
+      <w:proofErr w:type="spellEnd"/>
+      <w:r>
+        <w:rPr>
+          <w:rFonts w:ascii="Arial" w:hAnsi="Arial" w:cs="Arial"/>
+          <w:lang w:val="en-US"/>
+        </w:rPr>
+        <w:t>=true}&gt;&gt;</w:t>
       </w:r>
     </w:p>
     <w:p>
@@ -3010,59 +3369,100 @@
           <w:b/>
           <w:bCs/>
         </w:rPr>
-        <w:t>&lt;</w:t>
-      </w:r>
-      <w:proofErr w:type="gramStart"/>
+        <w:t>&lt;&lt;</w:t>
+      </w:r>
+      <w:r>
+        <w:rPr>
+          <w:rFonts w:ascii="Arial" w:eastAsia="Arial" w:hAnsi="Arial" w:cs="Arial"/>
+          <w:bCs/>
+        </w:rPr>
+        <w:t>{</w:t>
+      </w:r>
+      <w:proofErr w:type="spellStart"/>
+      <w:r>
+        <w:rPr>
+          <w:rFonts w:ascii="Arial" w:eastAsia="Arial" w:hAnsi="Arial" w:cs="Arial"/>
+          <w:bCs/>
+        </w:rPr>
+        <w:t>dateFormat</w:t>
+      </w:r>
+      <w:proofErr w:type="spellEnd"/>
+      <w:r>
+        <w:rPr>
+          <w:rFonts w:ascii="Arial" w:eastAsia="Arial" w:hAnsi="Arial" w:cs="Arial"/>
+          <w:bCs/>
+        </w:rPr>
+        <w:t>(</w:t>
+      </w:r>
+      <w:proofErr w:type="spellStart"/>
+      <w:r>
+        <w:rPr>
+          <w:rFonts w:ascii="Arial" w:hAnsi="Arial" w:cs="Arial"/>
+          <w:lang w:val="en-US"/>
+        </w:rPr>
+        <w:t>fastTrackHearingTime.dateFrom</w:t>
+      </w:r>
+      <w:proofErr w:type="spellEnd"/>
+      <w:r>
+        <w:rPr>
+          <w:rFonts w:ascii="Arial" w:eastAsia="Arial" w:hAnsi="Arial" w:cs="Arial"/>
+          <w:bCs/>
+        </w:rPr>
+        <w:t xml:space="preserve">, ‘dd MMMM </w:t>
+      </w:r>
+      <w:proofErr w:type="spellStart"/>
+      <w:r>
+        <w:rPr>
+          <w:rFonts w:ascii="Arial" w:eastAsia="Arial" w:hAnsi="Arial" w:cs="Arial"/>
+          <w:bCs/>
+        </w:rPr>
+        <w:t>yyyy</w:t>
+      </w:r>
+      <w:proofErr w:type="spellEnd"/>
+      <w:r>
+        <w:rPr>
+          <w:rFonts w:ascii="Arial" w:eastAsia="Arial" w:hAnsi="Arial" w:cs="Arial"/>
+          <w:bCs/>
+        </w:rPr>
+        <w:t>’, ‘</w:t>
+      </w:r>
+      <w:proofErr w:type="spellStart"/>
+      <w:r>
+        <w:rPr>
+          <w:rFonts w:ascii="Arial" w:eastAsia="Arial" w:hAnsi="Arial" w:cs="Arial"/>
+          <w:bCs/>
+        </w:rPr>
+        <w:t>yyyy</w:t>
+      </w:r>
+      <w:proofErr w:type="spellEnd"/>
+      <w:r>
+        <w:rPr>
+          <w:rFonts w:ascii="Arial" w:eastAsia="Arial" w:hAnsi="Arial" w:cs="Arial"/>
+          <w:bCs/>
+        </w:rPr>
+        <w:t>-MM-dd’</w:t>
+      </w:r>
+      <w:r>
+        <w:rPr>
+          <w:rFonts w:ascii="Arial" w:eastAsia="Arial" w:hAnsi="Arial" w:cs="Arial"/>
+          <w:bCs/>
+        </w:rPr>
+        <w:t>)</w:t>
+      </w:r>
+      <w:r>
+        <w:rPr>
+          <w:rFonts w:ascii="Arial" w:eastAsia="Arial" w:hAnsi="Arial" w:cs="Arial"/>
+          <w:bCs/>
+        </w:rPr>
+        <w:t>}</w:t>
+      </w:r>
       <w:r>
         <w:rPr>
           <w:rFonts w:ascii="Arial" w:hAnsi="Arial" w:cs="Arial"/>
           <w:b/>
           <w:bCs/>
         </w:rPr>
-        <w:t>&lt;</w:t>
-      </w:r>
-      <w:r>
-        <w:rPr>
-          <w:rFonts w:ascii="Arial" w:eastAsia="Arial" w:hAnsi="Arial" w:cs="Arial"/>
-          <w:bCs/>
-        </w:rPr>
-        <w:t>{</w:t>
-      </w:r>
-      <w:proofErr w:type="gramEnd"/>
-      <w:r>
-        <w:rPr>
-          <w:rFonts w:ascii="Arial" w:eastAsia="Arial" w:hAnsi="Arial" w:cs="Arial"/>
-          <w:bCs/>
-        </w:rPr>
-        <w:t>dateFormat(</w:t>
-      </w:r>
-      <w:r>
-        <w:rPr>
-          <w:rFonts w:ascii="Arial" w:hAnsi="Arial" w:cs="Arial"/>
-          <w:lang w:val="en-US"/>
-        </w:rPr>
-        <w:t>fastTrackHearingTime.dateFrom</w:t>
-      </w:r>
-      <w:r>
-        <w:rPr>
-          <w:rFonts w:ascii="Arial" w:eastAsia="Arial" w:hAnsi="Arial" w:cs="Arial"/>
-          <w:bCs/>
-        </w:rPr>
-        <w:t>, ‘dd MMMM yyyy’, ‘yyyy-MM-dd’</w:t>
-      </w:r>
-      <w:r>
-        <w:rPr>
-          <w:rFonts w:ascii="Arial" w:eastAsia="Arial" w:hAnsi="Arial" w:cs="Arial"/>
-          <w:bCs/>
-        </w:rPr>
-        <w:t>)</w:t>
-      </w:r>
-      <w:r>
-        <w:rPr>
-          <w:rFonts w:ascii="Arial" w:eastAsia="Arial" w:hAnsi="Arial" w:cs="Arial"/>
-          <w:bCs/>
-        </w:rPr>
-        <w:t>}</w:t>
+        <w:t>&gt;&gt;</w:t>
       </w:r>
       <w:r>
         <w:rPr>
@@ -3070,42 +3470,54 @@
           <w:b/>
           <w:bCs/>
         </w:rPr>
+        <w:t>.</w:t>
+      </w:r>
+      <w:r>
+        <w:rPr>
+          <w:rFonts w:ascii="Arial" w:hAnsi="Arial" w:cs="Arial"/>
+        </w:rPr>
+        <w:t xml:space="preserve"> </w:t>
+      </w:r>
+      <w:r>
+        <w:rPr>
+          <w:rFonts w:ascii="Arial" w:hAnsi="Arial" w:cs="Arial"/>
+        </w:rPr>
+        <w:t>The time estimate is</w:t>
+      </w:r>
+      <w:r>
+        <w:rPr>
+          <w:rFonts w:ascii="Arial" w:hAnsi="Arial" w:cs="Arial"/>
+        </w:rPr>
+        <w:t xml:space="preserve"> </w:t>
+      </w:r>
+      <w:r>
+        <w:rPr>
+          <w:rFonts w:ascii="Arial" w:hAnsi="Arial" w:cs="Arial"/>
+          <w:b/>
+          <w:bCs/>
+          <w:lang w:val="en-US"/>
+        </w:rPr>
+        <w:t>&lt;&lt;</w:t>
+      </w:r>
+      <w:proofErr w:type="spellStart"/>
+      <w:r>
+        <w:rPr>
+          <w:rFonts w:ascii="Arial" w:hAnsi="Arial" w:cs="Arial"/>
+          <w:b/>
+          <w:bCs/>
+          <w:lang w:val="en-US"/>
+        </w:rPr>
+        <w:t>fastTrackHearingTimeEstimate</w:t>
+      </w:r>
+      <w:proofErr w:type="spellEnd"/>
+      <w:r>
+        <w:rPr>
+          <w:rFonts w:ascii="Arial" w:hAnsi="Arial" w:cs="Arial"/>
+          <w:b/>
+          <w:bCs/>
+          <w:lang w:val="en-US"/>
+        </w:rPr>
         <w:t>&gt;&gt;</w:t>
-      </w:r>
-      <w:r>
-        <w:rPr>
-          <w:rFonts w:ascii="Arial" w:hAnsi="Arial" w:cs="Arial"/>
-          <w:b/>
-          <w:bCs/>
-        </w:rPr>
-        <w:t>.</w:t>
-      </w:r>
-      <w:r>
-        <w:rPr>
-          <w:rFonts w:ascii="Arial" w:hAnsi="Arial" w:cs="Arial"/>
-        </w:rPr>
-        <w:t xml:space="preserve"> </w:t>
-      </w:r>
-      <w:r>
-        <w:rPr>
-          <w:rFonts w:ascii="Arial" w:hAnsi="Arial" w:cs="Arial"/>
-        </w:rPr>
-        <w:t>The time estimate is</w:t>
-      </w:r>
-      <w:r>
-        <w:rPr>
-          <w:rFonts w:ascii="Arial" w:hAnsi="Arial" w:cs="Arial"/>
-        </w:rPr>
-        <w:t xml:space="preserve"> </w:t>
-      </w:r>
-      <w:r>
-        <w:rPr>
-          <w:rFonts w:ascii="Arial" w:hAnsi="Arial" w:cs="Arial"/>
-          <w:b/>
-          <w:bCs/>
-          <w:lang w:val="en-US"/>
-        </w:rPr>
-        <w:t>&lt;&lt;fastTrackHearingTimeEstimate&gt;&gt;</w:t>
       </w:r>
       <w:r>
         <w:rPr>
@@ -3210,7 +3622,21 @@
         <w:rPr>
           <w:rFonts w:ascii="Arial" w:hAnsi="Arial" w:cs="Arial"/>
         </w:rPr>
-        <w:t xml:space="preserve"> &lt;&lt;fastTrackTrialBundleTypeText&gt;&gt;</w:t>
+        <w:t xml:space="preserve"> &lt;&lt;</w:t>
+      </w:r>
+      <w:proofErr w:type="spellStart"/>
+      <w:r>
+        <w:rPr>
+          <w:rFonts w:ascii="Arial" w:hAnsi="Arial" w:cs="Arial"/>
+        </w:rPr>
+        <w:t>fastTrackTrialBundleTypeText</w:t>
+      </w:r>
+      <w:proofErr w:type="spellEnd"/>
+      <w:r>
+        <w:rPr>
+          <w:rFonts w:ascii="Arial" w:hAnsi="Arial" w:cs="Arial"/>
+        </w:rPr>
+        <w:t>&gt;&gt;</w:t>
       </w:r>
     </w:p>
     <w:p>
@@ -3242,12 +3668,21 @@
         </w:rPr>
         <w:t>&lt;&lt;cs_{</w:t>
       </w:r>
-      <w:r>
-        <w:rPr>
-          <w:rFonts w:ascii="Arial" w:hAnsi="Arial" w:cs="Arial"/>
-          <w:lang w:val="en-US"/>
-        </w:rPr>
-        <w:t>fastTrackMethodToggle=true}&gt;&gt;</w:t>
+      <w:proofErr w:type="spellStart"/>
+      <w:r>
+        <w:rPr>
+          <w:rFonts w:ascii="Arial" w:hAnsi="Arial" w:cs="Arial"/>
+          <w:lang w:val="en-US"/>
+        </w:rPr>
+        <w:t>fastTrackMethodToggle</w:t>
+      </w:r>
+      <w:proofErr w:type="spellEnd"/>
+      <w:r>
+        <w:rPr>
+          <w:rFonts w:ascii="Arial" w:hAnsi="Arial" w:cs="Arial"/>
+          <w:lang w:val="en-US"/>
+        </w:rPr>
+        <w:t>=true}&gt;&gt;</w:t>
       </w:r>
     </w:p>
     <w:p>
@@ -3287,6 +3722,7 @@
         <w:lastRenderedPageBreak/>
         <w:t>&lt;&lt;cs_{</w:t>
       </w:r>
+      <w:proofErr w:type="spellStart"/>
       <w:r>
         <w:rPr>
           <w:rFonts w:ascii="Arial" w:hAnsi="Arial" w:cs="Arial"/>
@@ -3299,8 +3735,17 @@
           <w:rFonts w:ascii="Arial" w:hAnsi="Arial" w:cs="Arial"/>
           <w:lang w:val="en-US"/>
         </w:rPr>
-        <w:t>Method=’</w:t>
-      </w:r>
+        <w:t>Method</w:t>
+      </w:r>
+      <w:proofErr w:type="spellEnd"/>
+      <w:r>
+        <w:rPr>
+          <w:rFonts w:ascii="Arial" w:hAnsi="Arial" w:cs="Arial"/>
+          <w:lang w:val="en-US"/>
+        </w:rPr>
+        <w:t>=’</w:t>
+      </w:r>
+      <w:proofErr w:type="spellStart"/>
       <w:r>
         <w:rPr>
           <w:rFonts w:ascii="Arial" w:hAnsi="Arial" w:cs="Arial"/>
@@ -3313,7 +3758,15 @@
           <w:rFonts w:ascii="Arial" w:hAnsi="Arial" w:cs="Arial"/>
           <w:lang w:val="en-US"/>
         </w:rPr>
-        <w:t>MethodInPerson’}&gt;&gt;</w:t>
+        <w:t>MethodInPerson</w:t>
+      </w:r>
+      <w:proofErr w:type="spellEnd"/>
+      <w:r>
+        <w:rPr>
+          <w:rFonts w:ascii="Arial" w:hAnsi="Arial" w:cs="Arial"/>
+          <w:lang w:val="en-US"/>
+        </w:rPr>
+        <w:t>’}&gt;&gt;</w:t>
       </w:r>
     </w:p>
     <w:p>
@@ -3409,6 +3862,7 @@
         </w:rPr>
         <w:t>&lt;&lt;cs_{</w:t>
       </w:r>
+      <w:proofErr w:type="spellStart"/>
       <w:r>
         <w:rPr>
           <w:rFonts w:ascii="Arial" w:hAnsi="Arial" w:cs="Arial"/>
@@ -3421,8 +3875,17 @@
           <w:rFonts w:ascii="Arial" w:hAnsi="Arial" w:cs="Arial"/>
           <w:lang w:val="en-US"/>
         </w:rPr>
-        <w:t>Method=’</w:t>
-      </w:r>
+        <w:t>Method</w:t>
+      </w:r>
+      <w:proofErr w:type="spellEnd"/>
+      <w:r>
+        <w:rPr>
+          <w:rFonts w:ascii="Arial" w:hAnsi="Arial" w:cs="Arial"/>
+          <w:lang w:val="en-US"/>
+        </w:rPr>
+        <w:t>=’</w:t>
+      </w:r>
+      <w:proofErr w:type="spellStart"/>
       <w:r>
         <w:rPr>
           <w:rFonts w:ascii="Arial" w:hAnsi="Arial" w:cs="Arial"/>
@@ -3435,7 +3898,15 @@
           <w:rFonts w:ascii="Arial" w:hAnsi="Arial" w:cs="Arial"/>
           <w:lang w:val="en-US"/>
         </w:rPr>
-        <w:t>MethodTelephoneHearing’}&gt;&gt;</w:t>
+        <w:t>MethodTelephoneHearing</w:t>
+      </w:r>
+      <w:proofErr w:type="spellEnd"/>
+      <w:r>
+        <w:rPr>
+          <w:rFonts w:ascii="Arial" w:hAnsi="Arial" w:cs="Arial"/>
+          <w:lang w:val="en-US"/>
+        </w:rPr>
+        <w:t>’}&gt;&gt;</w:t>
       </w:r>
     </w:p>
     <w:p>
@@ -3531,6 +4002,7 @@
         </w:rPr>
         <w:t>&lt;&lt;cs_{</w:t>
       </w:r>
+      <w:proofErr w:type="spellStart"/>
       <w:r>
         <w:rPr>
           <w:rFonts w:ascii="Arial" w:hAnsi="Arial" w:cs="Arial"/>
@@ -3543,8 +4015,17 @@
           <w:rFonts w:ascii="Arial" w:hAnsi="Arial" w:cs="Arial"/>
           <w:lang w:val="en-US"/>
         </w:rPr>
-        <w:t>Method=’</w:t>
-      </w:r>
+        <w:t>Method</w:t>
+      </w:r>
+      <w:proofErr w:type="spellEnd"/>
+      <w:r>
+        <w:rPr>
+          <w:rFonts w:ascii="Arial" w:hAnsi="Arial" w:cs="Arial"/>
+          <w:lang w:val="en-US"/>
+        </w:rPr>
+        <w:t>=’</w:t>
+      </w:r>
+      <w:proofErr w:type="spellStart"/>
       <w:r>
         <w:rPr>
           <w:rFonts w:ascii="Arial" w:hAnsi="Arial" w:cs="Arial"/>
@@ -3557,7 +4038,15 @@
           <w:rFonts w:ascii="Arial" w:hAnsi="Arial" w:cs="Arial"/>
           <w:lang w:val="en-US"/>
         </w:rPr>
-        <w:t>MethodVideoConferenceHearing’}&gt;&gt;</w:t>
+        <w:t>MethodVideoConferenceHearing</w:t>
+      </w:r>
+      <w:proofErr w:type="spellEnd"/>
+      <w:r>
+        <w:rPr>
+          <w:rFonts w:ascii="Arial" w:hAnsi="Arial" w:cs="Arial"/>
+          <w:lang w:val="en-US"/>
+        </w:rPr>
+        <w:t>’}&gt;&gt;</w:t>
       </w:r>
     </w:p>
     <w:p>
@@ -3665,12 +4154,21 @@
         </w:rPr>
         <w:t>&lt;&lt;cs_{</w:t>
       </w:r>
-      <w:r>
-        <w:rPr>
-          <w:rFonts w:ascii="Arial" w:hAnsi="Arial" w:cs="Arial"/>
-          <w:lang w:val="en-US"/>
-        </w:rPr>
-        <w:t>hasBuildingDispute=true}&gt;&gt;</w:t>
+      <w:proofErr w:type="spellStart"/>
+      <w:r>
+        <w:rPr>
+          <w:rFonts w:ascii="Arial" w:hAnsi="Arial" w:cs="Arial"/>
+          <w:lang w:val="en-US"/>
+        </w:rPr>
+        <w:t>hasBuildingDispute</w:t>
+      </w:r>
+      <w:proofErr w:type="spellEnd"/>
+      <w:r>
+        <w:rPr>
+          <w:rFonts w:ascii="Arial" w:hAnsi="Arial" w:cs="Arial"/>
+          <w:lang w:val="en-US"/>
+        </w:rPr>
+        <w:t>=true}&gt;&gt;</w:t>
       </w:r>
     </w:p>
     <w:p>
@@ -3825,16 +4323,7 @@
           <w:b/>
           <w:bCs/>
         </w:rPr>
-        <w:t>&lt;</w:t>
-      </w:r>
-      <w:proofErr w:type="gramStart"/>
-      <w:r>
-        <w:rPr>
-          <w:rFonts w:ascii="Arial" w:hAnsi="Arial" w:cs="Arial"/>
-          <w:b/>
-          <w:bCs/>
-        </w:rPr>
-        <w:t>&lt;</w:t>
+        <w:t>&lt;&lt;</w:t>
       </w:r>
       <w:r>
         <w:rPr>
@@ -3843,13 +4332,21 @@
         </w:rPr>
         <w:t>{</w:t>
       </w:r>
-      <w:proofErr w:type="gramEnd"/>
-      <w:r>
-        <w:rPr>
-          <w:rFonts w:ascii="Arial" w:eastAsia="Arial" w:hAnsi="Arial" w:cs="Arial"/>
-          <w:bCs/>
-        </w:rPr>
-        <w:t>dateFormat(</w:t>
+      <w:proofErr w:type="spellStart"/>
+      <w:r>
+        <w:rPr>
+          <w:rFonts w:ascii="Arial" w:eastAsia="Arial" w:hAnsi="Arial" w:cs="Arial"/>
+          <w:bCs/>
+        </w:rPr>
+        <w:t>dateFormat</w:t>
+      </w:r>
+      <w:proofErr w:type="spellEnd"/>
+      <w:r>
+        <w:rPr>
+          <w:rFonts w:ascii="Arial" w:eastAsia="Arial" w:hAnsi="Arial" w:cs="Arial"/>
+          <w:bCs/>
+        </w:rPr>
+        <w:t>(</w:t>
       </w:r>
       <w:r>
         <w:rPr>
@@ -3877,7 +4374,39 @@
           <w:rFonts w:ascii="Arial" w:eastAsia="Arial" w:hAnsi="Arial" w:cs="Arial"/>
           <w:bCs/>
         </w:rPr>
-        <w:t>, ‘dd MMMM yyyy’, ‘yyyy-MM-dd’</w:t>
+        <w:t xml:space="preserve">, ‘dd MMMM </w:t>
+      </w:r>
+      <w:proofErr w:type="spellStart"/>
+      <w:r>
+        <w:rPr>
+          <w:rFonts w:ascii="Arial" w:eastAsia="Arial" w:hAnsi="Arial" w:cs="Arial"/>
+          <w:bCs/>
+        </w:rPr>
+        <w:t>yyyy</w:t>
+      </w:r>
+      <w:proofErr w:type="spellEnd"/>
+      <w:r>
+        <w:rPr>
+          <w:rFonts w:ascii="Arial" w:eastAsia="Arial" w:hAnsi="Arial" w:cs="Arial"/>
+          <w:bCs/>
+        </w:rPr>
+        <w:t>’, ‘</w:t>
+      </w:r>
+      <w:proofErr w:type="spellStart"/>
+      <w:r>
+        <w:rPr>
+          <w:rFonts w:ascii="Arial" w:eastAsia="Arial" w:hAnsi="Arial" w:cs="Arial"/>
+          <w:bCs/>
+        </w:rPr>
+        <w:t>yyyy</w:t>
+      </w:r>
+      <w:proofErr w:type="spellEnd"/>
+      <w:r>
+        <w:rPr>
+          <w:rFonts w:ascii="Arial" w:eastAsia="Arial" w:hAnsi="Arial" w:cs="Arial"/>
+          <w:bCs/>
+        </w:rPr>
+        <w:t>-MM-dd’</w:t>
       </w:r>
       <w:r>
         <w:rPr>
@@ -3957,162 +4486,242 @@
           <w:b/>
           <w:bCs/>
         </w:rPr>
-        <w:t>&lt;</w:t>
-      </w:r>
-      <w:proofErr w:type="gramStart"/>
+        <w:t>&lt;&lt;</w:t>
+      </w:r>
+      <w:r>
+        <w:rPr>
+          <w:rFonts w:ascii="Arial" w:eastAsia="Arial" w:hAnsi="Arial" w:cs="Arial"/>
+          <w:bCs/>
+        </w:rPr>
+        <w:t>{</w:t>
+      </w:r>
+      <w:proofErr w:type="spellStart"/>
+      <w:r>
+        <w:rPr>
+          <w:rFonts w:ascii="Arial" w:eastAsia="Arial" w:hAnsi="Arial" w:cs="Arial"/>
+          <w:bCs/>
+        </w:rPr>
+        <w:t>dateFormat</w:t>
+      </w:r>
+      <w:proofErr w:type="spellEnd"/>
+      <w:r>
+        <w:rPr>
+          <w:rFonts w:ascii="Arial" w:eastAsia="Arial" w:hAnsi="Arial" w:cs="Arial"/>
+          <w:bCs/>
+        </w:rPr>
+        <w:t>(</w:t>
+      </w:r>
+      <w:r>
+        <w:rPr>
+          <w:rFonts w:ascii="Arial" w:hAnsi="Arial" w:cs="Arial"/>
+          <w:lang w:val="en-US"/>
+        </w:rPr>
+        <w:t>fastTrackBuildingDispute</w:t>
+      </w:r>
+      <w:r>
+        <w:rPr>
+          <w:rFonts w:ascii="Arial" w:hAnsi="Arial" w:cs="Arial"/>
+          <w:lang w:val="en-US"/>
+        </w:rPr>
+        <w:t>.</w:t>
+      </w:r>
+      <w:r>
+        <w:rPr>
+          <w:rFonts w:ascii="Arial" w:hAnsi="Arial" w:cs="Arial"/>
+          <w:lang w:val="en-US"/>
+        </w:rPr>
+        <w:t>date</w:t>
+      </w:r>
+      <w:r>
+        <w:rPr>
+          <w:rFonts w:ascii="Arial" w:hAnsi="Arial" w:cs="Arial"/>
+          <w:lang w:val="en-US"/>
+        </w:rPr>
+        <w:t>2</w:t>
+      </w:r>
+      <w:r>
+        <w:rPr>
+          <w:rFonts w:ascii="Arial" w:eastAsia="Arial" w:hAnsi="Arial" w:cs="Arial"/>
+          <w:bCs/>
+        </w:rPr>
+        <w:t xml:space="preserve">, ‘dd MMMM </w:t>
+      </w:r>
+      <w:proofErr w:type="spellStart"/>
+      <w:r>
+        <w:rPr>
+          <w:rFonts w:ascii="Arial" w:eastAsia="Arial" w:hAnsi="Arial" w:cs="Arial"/>
+          <w:bCs/>
+        </w:rPr>
+        <w:t>yyyy</w:t>
+      </w:r>
+      <w:proofErr w:type="spellEnd"/>
+      <w:r>
+        <w:rPr>
+          <w:rFonts w:ascii="Arial" w:eastAsia="Arial" w:hAnsi="Arial" w:cs="Arial"/>
+          <w:bCs/>
+        </w:rPr>
+        <w:t>’, ‘</w:t>
+      </w:r>
+      <w:proofErr w:type="spellStart"/>
+      <w:r>
+        <w:rPr>
+          <w:rFonts w:ascii="Arial" w:eastAsia="Arial" w:hAnsi="Arial" w:cs="Arial"/>
+          <w:bCs/>
+        </w:rPr>
+        <w:t>yyyy</w:t>
+      </w:r>
+      <w:proofErr w:type="spellEnd"/>
+      <w:r>
+        <w:rPr>
+          <w:rFonts w:ascii="Arial" w:eastAsia="Arial" w:hAnsi="Arial" w:cs="Arial"/>
+          <w:bCs/>
+        </w:rPr>
+        <w:t>-MM-dd’</w:t>
+      </w:r>
+      <w:r>
+        <w:rPr>
+          <w:rFonts w:ascii="Arial" w:eastAsia="Arial" w:hAnsi="Arial" w:cs="Arial"/>
+          <w:bCs/>
+        </w:rPr>
+        <w:t>)</w:t>
+      </w:r>
+      <w:r>
+        <w:rPr>
+          <w:rFonts w:ascii="Arial" w:eastAsia="Arial" w:hAnsi="Arial" w:cs="Arial"/>
+          <w:bCs/>
+        </w:rPr>
+        <w:t>}</w:t>
+      </w:r>
       <w:r>
         <w:rPr>
           <w:rFonts w:ascii="Arial" w:hAnsi="Arial" w:cs="Arial"/>
           <w:b/>
           <w:bCs/>
         </w:rPr>
-        <w:t>&lt;</w:t>
-      </w:r>
-      <w:r>
-        <w:rPr>
-          <w:rFonts w:ascii="Arial" w:eastAsia="Arial" w:hAnsi="Arial" w:cs="Arial"/>
-          <w:bCs/>
-        </w:rPr>
-        <w:t>{</w:t>
-      </w:r>
-      <w:proofErr w:type="gramEnd"/>
-      <w:r>
-        <w:rPr>
-          <w:rFonts w:ascii="Arial" w:eastAsia="Arial" w:hAnsi="Arial" w:cs="Arial"/>
-          <w:bCs/>
-        </w:rPr>
-        <w:t>dateFormat(</w:t>
-      </w:r>
-      <w:r>
-        <w:rPr>
-          <w:rFonts w:ascii="Arial" w:hAnsi="Arial" w:cs="Arial"/>
-          <w:lang w:val="en-US"/>
-        </w:rPr>
-        <w:t>fastTrackBuildingDispute</w:t>
-      </w:r>
-      <w:r>
-        <w:rPr>
-          <w:rFonts w:ascii="Arial" w:hAnsi="Arial" w:cs="Arial"/>
-          <w:lang w:val="en-US"/>
+        <w:t>&gt;&gt;</w:t>
+      </w:r>
+      <w:r>
+        <w:rPr>
+          <w:rFonts w:ascii="Arial" w:hAnsi="Arial" w:cs="Arial"/>
         </w:rPr>
         <w:t>.</w:t>
       </w:r>
-      <w:r>
-        <w:rPr>
-          <w:rFonts w:ascii="Arial" w:hAnsi="Arial" w:cs="Arial"/>
-          <w:lang w:val="en-US"/>
-        </w:rPr>
-        <w:t>date</w:t>
-      </w:r>
-      <w:r>
-        <w:rPr>
-          <w:rFonts w:ascii="Arial" w:hAnsi="Arial" w:cs="Arial"/>
-          <w:lang w:val="en-US"/>
-        </w:rPr>
-        <w:t>2</w:t>
-      </w:r>
-      <w:r>
-        <w:rPr>
-          <w:rFonts w:ascii="Arial" w:eastAsia="Arial" w:hAnsi="Arial" w:cs="Arial"/>
-          <w:bCs/>
-        </w:rPr>
-        <w:t>, ‘dd MMMM yyyy’, ‘yyyy-MM-dd’</w:t>
-      </w:r>
-      <w:r>
-        <w:rPr>
-          <w:rFonts w:ascii="Arial" w:eastAsia="Arial" w:hAnsi="Arial" w:cs="Arial"/>
-          <w:bCs/>
-        </w:rPr>
-        <w:t>)</w:t>
-      </w:r>
-      <w:r>
-        <w:rPr>
-          <w:rFonts w:ascii="Arial" w:eastAsia="Arial" w:hAnsi="Arial" w:cs="Arial"/>
-          <w:bCs/>
-        </w:rPr>
-        <w:t>}</w:t>
-      </w:r>
-      <w:r>
+    </w:p>
+    <w:p>
+      <w:pPr>
+        <w:rPr>
+          <w:rFonts w:ascii="Arial" w:hAnsi="Arial" w:cs="Arial"/>
+          <w:bCs/>
+          <w:lang w:val="es-ES"/>
+        </w:rPr>
+      </w:pPr>
+      <w:r>
+        <w:rPr>
+          <w:rFonts w:ascii="Arial" w:hAnsi="Arial" w:cs="Arial"/>
+          <w:bCs/>
+          <w:lang w:val="es-ES"/>
+        </w:rPr>
+        <w:t>&lt;&lt;es_&gt;&gt;</w:t>
+      </w:r>
+    </w:p>
+    <w:p>
+      <w:pPr>
+        <w:rPr>
+          <w:rFonts w:ascii="Arial" w:hAnsi="Arial" w:cs="Arial"/>
+          <w:bCs/>
+          <w:lang w:val="es-ES"/>
+        </w:rPr>
+      </w:pPr>
+      <w:r>
+        <w:rPr>
+          <w:rFonts w:ascii="Arial" w:hAnsi="Arial" w:cs="Arial"/>
+          <w:bCs/>
+          <w:lang w:val="es-ES"/>
+        </w:rPr>
+        <w:t>&lt;&lt;</w:t>
+      </w:r>
+      <w:proofErr w:type="spellStart"/>
+      <w:r>
+        <w:rPr>
+          <w:rFonts w:ascii="Arial" w:hAnsi="Arial" w:cs="Arial"/>
+          <w:bCs/>
+          <w:lang w:val="es-ES"/>
+        </w:rPr>
+        <w:t>cs</w:t>
+      </w:r>
+      <w:proofErr w:type="spellEnd"/>
+      <w:r>
+        <w:rPr>
+          <w:rFonts w:ascii="Arial" w:hAnsi="Arial" w:cs="Arial"/>
+          <w:bCs/>
+          <w:lang w:val="es-ES"/>
+        </w:rPr>
+        <w:t>_{</w:t>
+      </w:r>
+      <w:proofErr w:type="spellStart"/>
+      <w:r>
+        <w:rPr>
+          <w:rFonts w:ascii="Arial" w:hAnsi="Arial" w:cs="Arial"/>
+          <w:lang w:val="es-ES"/>
+        </w:rPr>
+        <w:t>hasClinicalNegligence</w:t>
+      </w:r>
+      <w:proofErr w:type="spellEnd"/>
+      <w:r>
+        <w:rPr>
+          <w:rFonts w:ascii="Arial" w:hAnsi="Arial" w:cs="Arial"/>
+          <w:lang w:val="es-ES"/>
+        </w:rPr>
+        <w:t>=true</w:t>
+      </w:r>
+      <w:r>
+        <w:rPr>
+          <w:rFonts w:ascii="Arial" w:hAnsi="Arial" w:cs="Arial"/>
+          <w:lang w:val="es-ES"/>
+        </w:rPr>
+        <w:t>}&gt;&gt;</w:t>
+      </w:r>
+    </w:p>
+    <w:p>
+      <w:pPr>
         <w:rPr>
           <w:rFonts w:ascii="Arial" w:hAnsi="Arial" w:cs="Arial"/>
           <w:b/>
           <w:bCs/>
-        </w:rPr>
-        <w:t>&gt;&gt;</w:t>
-      </w:r>
-      <w:r>
-        <w:rPr>
-          <w:rFonts w:ascii="Arial" w:hAnsi="Arial" w:cs="Arial"/>
-        </w:rPr>
-        <w:t>.</w:t>
-      </w:r>
-    </w:p>
-    <w:p>
-      <w:pPr>
-        <w:rPr>
-          <w:rFonts w:ascii="Arial" w:hAnsi="Arial" w:cs="Arial"/>
-          <w:bCs/>
           <w:lang w:val="es-ES"/>
         </w:rPr>
       </w:pPr>
-      <w:r>
-        <w:rPr>
-          <w:rFonts w:ascii="Arial" w:hAnsi="Arial" w:cs="Arial"/>
+      <w:proofErr w:type="spellStart"/>
+      <w:r>
+        <w:rPr>
+          <w:rFonts w:ascii="Arial" w:hAnsi="Arial" w:cs="Arial"/>
+          <w:b/>
           <w:bCs/>
           <w:lang w:val="es-ES"/>
         </w:rPr>
-        <w:t>&lt;&lt;es_&gt;&gt;</w:t>
-      </w:r>
-    </w:p>
-    <w:p>
-      <w:pPr>
-        <w:rPr>
-          <w:rFonts w:ascii="Arial" w:hAnsi="Arial" w:cs="Arial"/>
+        <w:t>Clinical</w:t>
+      </w:r>
+      <w:proofErr w:type="spellEnd"/>
+      <w:r>
+        <w:rPr>
+          <w:rFonts w:ascii="Arial" w:hAnsi="Arial" w:cs="Arial"/>
+          <w:b/>
           <w:bCs/>
           <w:lang w:val="es-ES"/>
         </w:rPr>
-      </w:pPr>
-      <w:r>
-        <w:rPr>
-          <w:rFonts w:ascii="Arial" w:hAnsi="Arial" w:cs="Arial"/>
+        <w:t xml:space="preserve"> </w:t>
+      </w:r>
+      <w:proofErr w:type="spellStart"/>
+      <w:r>
+        <w:rPr>
+          <w:rFonts w:ascii="Arial" w:hAnsi="Arial" w:cs="Arial"/>
+          <w:b/>
           <w:bCs/>
           <w:lang w:val="es-ES"/>
         </w:rPr>
-        <w:t>&lt;&lt;cs_{</w:t>
-      </w:r>
-      <w:r>
-        <w:rPr>
-          <w:rFonts w:ascii="Arial" w:hAnsi="Arial" w:cs="Arial"/>
-          <w:lang w:val="es-ES"/>
-        </w:rPr>
-        <w:t>hasClinicalNegligence=true</w:t>
-      </w:r>
-      <w:r>
-        <w:rPr>
-          <w:rFonts w:ascii="Arial" w:hAnsi="Arial" w:cs="Arial"/>
-          <w:lang w:val="es-ES"/>
-        </w:rPr>
-        <w:t>}&gt;&gt;</w:t>
-      </w:r>
-    </w:p>
-    <w:p>
-      <w:pPr>
-        <w:rPr>
-          <w:rFonts w:ascii="Arial" w:hAnsi="Arial" w:cs="Arial"/>
-          <w:b/>
-          <w:bCs/>
-          <w:lang w:val="es-ES"/>
-        </w:rPr>
-      </w:pPr>
-      <w:r>
-        <w:rPr>
-          <w:rFonts w:ascii="Arial" w:hAnsi="Arial" w:cs="Arial"/>
-          <w:b/>
-          <w:bCs/>
-          <w:lang w:val="es-ES"/>
-        </w:rPr>
-        <w:t>Clinical negligence</w:t>
-      </w:r>
+        <w:t>negligence</w:t>
+      </w:r>
+      <w:proofErr w:type="spellEnd"/>
     </w:p>
     <w:p>
       <w:pPr>
@@ -4305,12 +4914,21 @@
         </w:rPr>
         <w:t>&lt;&lt;cs_{</w:t>
       </w:r>
-      <w:r>
-        <w:rPr>
-          <w:rFonts w:ascii="Arial" w:hAnsi="Arial" w:cs="Arial"/>
-          <w:lang w:val="en-US"/>
-        </w:rPr>
-        <w:t>hasCreditHire=true</w:t>
+      <w:proofErr w:type="spellStart"/>
+      <w:r>
+        <w:rPr>
+          <w:rFonts w:ascii="Arial" w:hAnsi="Arial" w:cs="Arial"/>
+          <w:lang w:val="en-US"/>
+        </w:rPr>
+        <w:t>hasCreditHire</w:t>
+      </w:r>
+      <w:proofErr w:type="spellEnd"/>
+      <w:r>
+        <w:rPr>
+          <w:rFonts w:ascii="Arial" w:hAnsi="Arial" w:cs="Arial"/>
+          <w:lang w:val="en-US"/>
+        </w:rPr>
+        <w:t>=true</w:t>
       </w:r>
       <w:r>
         <w:rPr>
@@ -4443,16 +5061,7 @@
           <w:b/>
           <w:bCs/>
         </w:rPr>
-        <w:t>&lt;</w:t>
-      </w:r>
-      <w:proofErr w:type="gramStart"/>
-      <w:r>
-        <w:rPr>
-          <w:rFonts w:ascii="Arial" w:hAnsi="Arial" w:cs="Arial"/>
-          <w:b/>
-          <w:bCs/>
-        </w:rPr>
-        <w:t>&lt;</w:t>
+        <w:t>&lt;&lt;</w:t>
       </w:r>
       <w:r>
         <w:rPr>
@@ -4461,13 +5070,21 @@
         </w:rPr>
         <w:t>{</w:t>
       </w:r>
-      <w:proofErr w:type="gramEnd"/>
-      <w:r>
-        <w:rPr>
-          <w:rFonts w:ascii="Arial" w:eastAsia="Arial" w:hAnsi="Arial" w:cs="Arial"/>
-          <w:bCs/>
-        </w:rPr>
-        <w:t>dateFormat(</w:t>
+      <w:proofErr w:type="spellStart"/>
+      <w:r>
+        <w:rPr>
+          <w:rFonts w:ascii="Arial" w:eastAsia="Arial" w:hAnsi="Arial" w:cs="Arial"/>
+          <w:bCs/>
+        </w:rPr>
+        <w:t>dateFormat</w:t>
+      </w:r>
+      <w:proofErr w:type="spellEnd"/>
+      <w:r>
+        <w:rPr>
+          <w:rFonts w:ascii="Arial" w:eastAsia="Arial" w:hAnsi="Arial" w:cs="Arial"/>
+          <w:bCs/>
+        </w:rPr>
+        <w:t>(</w:t>
       </w:r>
       <w:r>
         <w:rPr>
@@ -4495,7 +5112,39 @@
           <w:rFonts w:ascii="Arial" w:eastAsia="Arial" w:hAnsi="Arial" w:cs="Arial"/>
           <w:bCs/>
         </w:rPr>
-        <w:t>, ‘dd MMMM yyyy’, ‘yyyy-MM-dd’</w:t>
+        <w:t xml:space="preserve">, ‘dd MMMM </w:t>
+      </w:r>
+      <w:proofErr w:type="spellStart"/>
+      <w:r>
+        <w:rPr>
+          <w:rFonts w:ascii="Arial" w:eastAsia="Arial" w:hAnsi="Arial" w:cs="Arial"/>
+          <w:bCs/>
+        </w:rPr>
+        <w:t>yyyy</w:t>
+      </w:r>
+      <w:proofErr w:type="spellEnd"/>
+      <w:r>
+        <w:rPr>
+          <w:rFonts w:ascii="Arial" w:eastAsia="Arial" w:hAnsi="Arial" w:cs="Arial"/>
+          <w:bCs/>
+        </w:rPr>
+        <w:t>’, ‘</w:t>
+      </w:r>
+      <w:proofErr w:type="spellStart"/>
+      <w:r>
+        <w:rPr>
+          <w:rFonts w:ascii="Arial" w:eastAsia="Arial" w:hAnsi="Arial" w:cs="Arial"/>
+          <w:bCs/>
+        </w:rPr>
+        <w:t>yyyy</w:t>
+      </w:r>
+      <w:proofErr w:type="spellEnd"/>
+      <w:r>
+        <w:rPr>
+          <w:rFonts w:ascii="Arial" w:eastAsia="Arial" w:hAnsi="Arial" w:cs="Arial"/>
+          <w:bCs/>
+        </w:rPr>
+        <w:t>-MM-dd’</w:t>
       </w:r>
       <w:r>
         <w:rPr>
@@ -4587,16 +5236,7 @@
           <w:b/>
           <w:bCs/>
         </w:rPr>
-        <w:t>&lt;</w:t>
-      </w:r>
-      <w:proofErr w:type="gramStart"/>
-      <w:r>
-        <w:rPr>
-          <w:rFonts w:ascii="Arial" w:hAnsi="Arial" w:cs="Arial"/>
-          <w:b/>
-          <w:bCs/>
-        </w:rPr>
-        <w:t>&lt;</w:t>
+        <w:t>&lt;&lt;</w:t>
       </w:r>
       <w:r>
         <w:rPr>
@@ -4605,13 +5245,21 @@
         </w:rPr>
         <w:t>{</w:t>
       </w:r>
-      <w:proofErr w:type="gramEnd"/>
-      <w:r>
-        <w:rPr>
-          <w:rFonts w:ascii="Arial" w:eastAsia="Arial" w:hAnsi="Arial" w:cs="Arial"/>
-          <w:bCs/>
-        </w:rPr>
-        <w:t>dateFormat(</w:t>
+      <w:proofErr w:type="spellStart"/>
+      <w:r>
+        <w:rPr>
+          <w:rFonts w:ascii="Arial" w:eastAsia="Arial" w:hAnsi="Arial" w:cs="Arial"/>
+          <w:bCs/>
+        </w:rPr>
+        <w:t>dateFormat</w:t>
+      </w:r>
+      <w:proofErr w:type="spellEnd"/>
+      <w:r>
+        <w:rPr>
+          <w:rFonts w:ascii="Arial" w:eastAsia="Arial" w:hAnsi="Arial" w:cs="Arial"/>
+          <w:bCs/>
+        </w:rPr>
+        <w:t>(</w:t>
       </w:r>
       <w:r>
         <w:rPr>
@@ -4646,7 +5294,39 @@
           <w:rFonts w:ascii="Arial" w:eastAsia="Arial" w:hAnsi="Arial" w:cs="Arial"/>
           <w:bCs/>
         </w:rPr>
-        <w:t>, ‘dd MMMM yyyy’, ‘yyyy-MM-dd’</w:t>
+        <w:t xml:space="preserve">, ‘dd MMMM </w:t>
+      </w:r>
+      <w:proofErr w:type="spellStart"/>
+      <w:r>
+        <w:rPr>
+          <w:rFonts w:ascii="Arial" w:eastAsia="Arial" w:hAnsi="Arial" w:cs="Arial"/>
+          <w:bCs/>
+        </w:rPr>
+        <w:t>yyyy</w:t>
+      </w:r>
+      <w:proofErr w:type="spellEnd"/>
+      <w:r>
+        <w:rPr>
+          <w:rFonts w:ascii="Arial" w:eastAsia="Arial" w:hAnsi="Arial" w:cs="Arial"/>
+          <w:bCs/>
+        </w:rPr>
+        <w:t>’, ‘</w:t>
+      </w:r>
+      <w:proofErr w:type="spellStart"/>
+      <w:r>
+        <w:rPr>
+          <w:rFonts w:ascii="Arial" w:eastAsia="Arial" w:hAnsi="Arial" w:cs="Arial"/>
+          <w:bCs/>
+        </w:rPr>
+        <w:t>yyyy</w:t>
+      </w:r>
+      <w:proofErr w:type="spellEnd"/>
+      <w:r>
+        <w:rPr>
+          <w:rFonts w:ascii="Arial" w:eastAsia="Arial" w:hAnsi="Arial" w:cs="Arial"/>
+          <w:bCs/>
+        </w:rPr>
+        <w:t>-MM-dd’</w:t>
       </w:r>
       <w:r>
         <w:rPr>
@@ -4727,16 +5407,146 @@
           <w:b/>
           <w:bCs/>
         </w:rPr>
-        <w:t>&lt;</w:t>
-      </w:r>
-      <w:proofErr w:type="gramStart"/>
+        <w:t>&lt;&lt;</w:t>
+      </w:r>
+      <w:r>
+        <w:rPr>
+          <w:rFonts w:ascii="Arial" w:eastAsia="Arial" w:hAnsi="Arial" w:cs="Arial"/>
+          <w:bCs/>
+        </w:rPr>
+        <w:t>{</w:t>
+      </w:r>
+      <w:proofErr w:type="spellStart"/>
+      <w:r>
+        <w:rPr>
+          <w:rFonts w:ascii="Arial" w:eastAsia="Arial" w:hAnsi="Arial" w:cs="Arial"/>
+          <w:bCs/>
+        </w:rPr>
+        <w:t>dateFormat</w:t>
+      </w:r>
+      <w:proofErr w:type="spellEnd"/>
+      <w:r>
+        <w:rPr>
+          <w:rFonts w:ascii="Arial" w:eastAsia="Arial" w:hAnsi="Arial" w:cs="Arial"/>
+          <w:bCs/>
+        </w:rPr>
+        <w:t>(</w:t>
+      </w:r>
+      <w:r>
+        <w:rPr>
+          <w:rFonts w:ascii="Arial" w:hAnsi="Arial" w:cs="Arial"/>
+          <w:lang w:val="en-US"/>
+        </w:rPr>
+        <w:t>fastTrackCreditHire</w:t>
+      </w:r>
+      <w:r>
+        <w:rPr>
+          <w:rFonts w:ascii="Arial" w:hAnsi="Arial" w:cs="Arial"/>
+          <w:lang w:val="en-US"/>
+        </w:rPr>
+        <w:t>.</w:t>
+      </w:r>
+      <w:r>
+        <w:rPr>
+          <w:rFonts w:ascii="Arial" w:hAnsi="Arial" w:cs="Arial"/>
+          <w:lang w:val="en-US"/>
+        </w:rPr>
+        <w:t>date</w:t>
+      </w:r>
+      <w:r>
+        <w:rPr>
+          <w:rFonts w:ascii="Arial" w:hAnsi="Arial" w:cs="Arial"/>
+          <w:lang w:val="en-US"/>
+        </w:rPr>
+        <w:t>3</w:t>
+      </w:r>
+      <w:r>
+        <w:rPr>
+          <w:rFonts w:ascii="Arial" w:eastAsia="Arial" w:hAnsi="Arial" w:cs="Arial"/>
+          <w:bCs/>
+        </w:rPr>
+        <w:t xml:space="preserve">, ‘dd MMMM </w:t>
+      </w:r>
+      <w:proofErr w:type="spellStart"/>
+      <w:r>
+        <w:rPr>
+          <w:rFonts w:ascii="Arial" w:eastAsia="Arial" w:hAnsi="Arial" w:cs="Arial"/>
+          <w:bCs/>
+        </w:rPr>
+        <w:t>yyyy</w:t>
+      </w:r>
+      <w:proofErr w:type="spellEnd"/>
+      <w:r>
+        <w:rPr>
+          <w:rFonts w:ascii="Arial" w:eastAsia="Arial" w:hAnsi="Arial" w:cs="Arial"/>
+          <w:bCs/>
+        </w:rPr>
+        <w:t>’, ‘</w:t>
+      </w:r>
+      <w:proofErr w:type="spellStart"/>
+      <w:r>
+        <w:rPr>
+          <w:rFonts w:ascii="Arial" w:eastAsia="Arial" w:hAnsi="Arial" w:cs="Arial"/>
+          <w:bCs/>
+        </w:rPr>
+        <w:t>yyyy</w:t>
+      </w:r>
+      <w:proofErr w:type="spellEnd"/>
+      <w:r>
+        <w:rPr>
+          <w:rFonts w:ascii="Arial" w:eastAsia="Arial" w:hAnsi="Arial" w:cs="Arial"/>
+          <w:bCs/>
+        </w:rPr>
+        <w:t>-MM-dd’</w:t>
+      </w:r>
+      <w:r>
+        <w:rPr>
+          <w:rFonts w:ascii="Arial" w:eastAsia="Arial" w:hAnsi="Arial" w:cs="Arial"/>
+          <w:bCs/>
+        </w:rPr>
+        <w:t>)</w:t>
+      </w:r>
+      <w:r>
+        <w:rPr>
+          <w:rFonts w:ascii="Arial" w:eastAsia="Arial" w:hAnsi="Arial" w:cs="Arial"/>
+          <w:bCs/>
+        </w:rPr>
+        <w:t>}</w:t>
+      </w:r>
       <w:r>
         <w:rPr>
           <w:rFonts w:ascii="Arial" w:hAnsi="Arial" w:cs="Arial"/>
           <w:b/>
           <w:bCs/>
         </w:rPr>
-        <w:t>&lt;</w:t>
+        <w:t xml:space="preserve">&gt;&gt; </w:t>
+      </w:r>
+      <w:r>
+        <w:rPr>
+          <w:rFonts w:ascii="Arial" w:hAnsi="Arial" w:cs="Arial"/>
+        </w:rPr>
+        <w:t>&lt;&lt;</w:t>
+      </w:r>
+      <w:r>
+        <w:rPr>
+          <w:rFonts w:ascii="Arial" w:hAnsi="Arial" w:cs="Arial"/>
+          <w:lang w:val="en-US"/>
+        </w:rPr>
+        <w:t>fastTrackCreditHire.input7</w:t>
+      </w:r>
+      <w:r>
+        <w:rPr>
+          <w:rFonts w:ascii="Arial" w:hAnsi="Arial" w:cs="Arial"/>
+        </w:rPr>
+        <w:t xml:space="preserve">&gt;&gt; </w:t>
+      </w:r>
+      <w:r>
+        <w:rPr>
+          <w:rFonts w:ascii="Arial" w:hAnsi="Arial" w:cs="Arial"/>
+          <w:b/>
+          <w:bCs/>
+        </w:rPr>
+        <w:t>&lt;&lt;</w:t>
       </w:r>
       <w:r>
         <w:rPr>
@@ -4745,13 +5555,21 @@
         </w:rPr>
         <w:t>{</w:t>
       </w:r>
-      <w:proofErr w:type="gramEnd"/>
-      <w:r>
-        <w:rPr>
-          <w:rFonts w:ascii="Arial" w:eastAsia="Arial" w:hAnsi="Arial" w:cs="Arial"/>
-          <w:bCs/>
-        </w:rPr>
-        <w:t>dateFormat(</w:t>
+      <w:proofErr w:type="spellStart"/>
+      <w:r>
+        <w:rPr>
+          <w:rFonts w:ascii="Arial" w:eastAsia="Arial" w:hAnsi="Arial" w:cs="Arial"/>
+          <w:bCs/>
+        </w:rPr>
+        <w:t>dateFormat</w:t>
+      </w:r>
+      <w:proofErr w:type="spellEnd"/>
+      <w:r>
+        <w:rPr>
+          <w:rFonts w:ascii="Arial" w:eastAsia="Arial" w:hAnsi="Arial" w:cs="Arial"/>
+          <w:bCs/>
+        </w:rPr>
+        <w:t>(</w:t>
       </w:r>
       <w:r>
         <w:rPr>
@@ -4779,97 +5597,6 @@
           <w:rFonts w:ascii="Arial" w:hAnsi="Arial" w:cs="Arial"/>
           <w:lang w:val="en-US"/>
         </w:rPr>
-        <w:t>3</w:t>
-      </w:r>
-      <w:r>
-        <w:rPr>
-          <w:rFonts w:ascii="Arial" w:eastAsia="Arial" w:hAnsi="Arial" w:cs="Arial"/>
-          <w:bCs/>
-        </w:rPr>
-        <w:t>, ‘dd MMMM yyyy’, ‘yyyy-MM-dd’</w:t>
-      </w:r>
-      <w:r>
-        <w:rPr>
-          <w:rFonts w:ascii="Arial" w:eastAsia="Arial" w:hAnsi="Arial" w:cs="Arial"/>
-          <w:bCs/>
-        </w:rPr>
-        <w:t>)</w:t>
-      </w:r>
-      <w:r>
-        <w:rPr>
-          <w:rFonts w:ascii="Arial" w:eastAsia="Arial" w:hAnsi="Arial" w:cs="Arial"/>
-          <w:bCs/>
-        </w:rPr>
-        <w:t>}</w:t>
-      </w:r>
-      <w:r>
-        <w:rPr>
-          <w:rFonts w:ascii="Arial" w:hAnsi="Arial" w:cs="Arial"/>
-          <w:b/>
-          <w:bCs/>
-        </w:rPr>
-        <w:t xml:space="preserve">&gt;&gt; </w:t>
-      </w:r>
-      <w:r>
-        <w:rPr>
-          <w:rFonts w:ascii="Arial" w:hAnsi="Arial" w:cs="Arial"/>
-        </w:rPr>
-        <w:t>&lt;&lt;</w:t>
-      </w:r>
-      <w:r>
-        <w:rPr>
-          <w:rFonts w:ascii="Arial" w:hAnsi="Arial" w:cs="Arial"/>
-          <w:lang w:val="en-US"/>
-        </w:rPr>
-        <w:t>fastTrackCreditHire.input7</w:t>
-      </w:r>
-      <w:r>
-        <w:rPr>
-          <w:rFonts w:ascii="Arial" w:hAnsi="Arial" w:cs="Arial"/>
-        </w:rPr>
-        <w:t xml:space="preserve">&gt;&gt; </w:t>
-      </w:r>
-      <w:r>
-        <w:rPr>
-          <w:rFonts w:ascii="Arial" w:hAnsi="Arial" w:cs="Arial"/>
-          <w:b/>
-          <w:bCs/>
-        </w:rPr>
-        <w:t>&lt;&lt;</w:t>
-      </w:r>
-      <w:r>
-        <w:rPr>
-          <w:rFonts w:ascii="Arial" w:eastAsia="Arial" w:hAnsi="Arial" w:cs="Arial"/>
-          <w:bCs/>
-        </w:rPr>
-        <w:t>{dateFormat(</w:t>
-      </w:r>
-      <w:r>
-        <w:rPr>
-          <w:rFonts w:ascii="Arial" w:hAnsi="Arial" w:cs="Arial"/>
-          <w:lang w:val="en-US"/>
-        </w:rPr>
-        <w:t>fastTrackCreditHire</w:t>
-      </w:r>
-      <w:r>
-        <w:rPr>
-          <w:rFonts w:ascii="Arial" w:hAnsi="Arial" w:cs="Arial"/>
-          <w:lang w:val="en-US"/>
-        </w:rPr>
-        <w:t>.</w:t>
-      </w:r>
-      <w:r>
-        <w:rPr>
-          <w:rFonts w:ascii="Arial" w:hAnsi="Arial" w:cs="Arial"/>
-          <w:lang w:val="en-US"/>
-        </w:rPr>
-        <w:t>date</w:t>
-      </w:r>
-      <w:r>
-        <w:rPr>
-          <w:rFonts w:ascii="Arial" w:hAnsi="Arial" w:cs="Arial"/>
-          <w:lang w:val="en-US"/>
-        </w:rPr>
         <w:t>4</w:t>
       </w:r>
       <w:r>
@@ -4877,7 +5604,39 @@
           <w:rFonts w:ascii="Arial" w:eastAsia="Arial" w:hAnsi="Arial" w:cs="Arial"/>
           <w:bCs/>
         </w:rPr>
-        <w:t>, ‘dd MMMM yyyy’, ‘yyyy-MM-dd’</w:t>
+        <w:t xml:space="preserve">, ‘dd MMMM </w:t>
+      </w:r>
+      <w:proofErr w:type="spellStart"/>
+      <w:r>
+        <w:rPr>
+          <w:rFonts w:ascii="Arial" w:eastAsia="Arial" w:hAnsi="Arial" w:cs="Arial"/>
+          <w:bCs/>
+        </w:rPr>
+        <w:t>yyyy</w:t>
+      </w:r>
+      <w:proofErr w:type="spellEnd"/>
+      <w:r>
+        <w:rPr>
+          <w:rFonts w:ascii="Arial" w:eastAsia="Arial" w:hAnsi="Arial" w:cs="Arial"/>
+          <w:bCs/>
+        </w:rPr>
+        <w:t>’, ‘</w:t>
+      </w:r>
+      <w:proofErr w:type="spellStart"/>
+      <w:r>
+        <w:rPr>
+          <w:rFonts w:ascii="Arial" w:eastAsia="Arial" w:hAnsi="Arial" w:cs="Arial"/>
+          <w:bCs/>
+        </w:rPr>
+        <w:t>yyyy</w:t>
+      </w:r>
+      <w:proofErr w:type="spellEnd"/>
+      <w:r>
+        <w:rPr>
+          <w:rFonts w:ascii="Arial" w:eastAsia="Arial" w:hAnsi="Arial" w:cs="Arial"/>
+          <w:bCs/>
+        </w:rPr>
+        <w:t>-MM-dd’</w:t>
       </w:r>
       <w:r>
         <w:rPr>
@@ -4977,12 +5736,21 @@
         </w:rPr>
         <w:t>&lt;&lt;cs_{</w:t>
       </w:r>
-      <w:r>
-        <w:rPr>
-          <w:rFonts w:ascii="Arial" w:hAnsi="Arial" w:cs="Arial"/>
-          <w:lang w:val="en-US"/>
-        </w:rPr>
-        <w:t>hasEmployersLiability=true</w:t>
+      <w:proofErr w:type="spellStart"/>
+      <w:r>
+        <w:rPr>
+          <w:rFonts w:ascii="Arial" w:hAnsi="Arial" w:cs="Arial"/>
+          <w:lang w:val="en-US"/>
+        </w:rPr>
+        <w:t>hasEmployersLiability</w:t>
+      </w:r>
+      <w:proofErr w:type="spellEnd"/>
+      <w:r>
+        <w:rPr>
+          <w:rFonts w:ascii="Arial" w:hAnsi="Arial" w:cs="Arial"/>
+          <w:lang w:val="en-US"/>
+        </w:rPr>
+        <w:t>=true</w:t>
       </w:r>
       <w:r>
         <w:rPr>
@@ -5064,12 +5832,21 @@
         </w:rPr>
         <w:t>&lt;&lt;cs_{</w:t>
       </w:r>
-      <w:r>
-        <w:rPr>
-          <w:rFonts w:ascii="Arial" w:hAnsi="Arial" w:cs="Arial"/>
-          <w:lang w:val="en-US"/>
-        </w:rPr>
-        <w:t>hasHousingDisrepair=true</w:t>
+      <w:proofErr w:type="spellStart"/>
+      <w:r>
+        <w:rPr>
+          <w:rFonts w:ascii="Arial" w:hAnsi="Arial" w:cs="Arial"/>
+          <w:lang w:val="en-US"/>
+        </w:rPr>
+        <w:t>hasHousingDisrepair</w:t>
+      </w:r>
+      <w:proofErr w:type="spellEnd"/>
+      <w:r>
+        <w:rPr>
+          <w:rFonts w:ascii="Arial" w:hAnsi="Arial" w:cs="Arial"/>
+          <w:lang w:val="en-US"/>
+        </w:rPr>
+        <w:t>=true</w:t>
       </w:r>
       <w:r>
         <w:rPr>
@@ -5212,16 +5989,7 @@
           <w:b/>
           <w:bCs/>
         </w:rPr>
-        <w:t>&lt;</w:t>
-      </w:r>
-      <w:proofErr w:type="gramStart"/>
-      <w:r>
-        <w:rPr>
-          <w:rFonts w:ascii="Arial" w:hAnsi="Arial" w:cs="Arial"/>
-          <w:b/>
-          <w:bCs/>
-        </w:rPr>
-        <w:t>&lt;</w:t>
+        <w:t>&lt;&lt;</w:t>
       </w:r>
       <w:r>
         <w:rPr>
@@ -5230,13 +5998,21 @@
         </w:rPr>
         <w:t>{</w:t>
       </w:r>
-      <w:proofErr w:type="gramEnd"/>
-      <w:r>
-        <w:rPr>
-          <w:rFonts w:ascii="Arial" w:eastAsia="Arial" w:hAnsi="Arial" w:cs="Arial"/>
-          <w:bCs/>
-        </w:rPr>
-        <w:t>dateFormat(</w:t>
+      <w:proofErr w:type="spellStart"/>
+      <w:r>
+        <w:rPr>
+          <w:rFonts w:ascii="Arial" w:eastAsia="Arial" w:hAnsi="Arial" w:cs="Arial"/>
+          <w:bCs/>
+        </w:rPr>
+        <w:t>dateFormat</w:t>
+      </w:r>
+      <w:proofErr w:type="spellEnd"/>
+      <w:r>
+        <w:rPr>
+          <w:rFonts w:ascii="Arial" w:eastAsia="Arial" w:hAnsi="Arial" w:cs="Arial"/>
+          <w:bCs/>
+        </w:rPr>
+        <w:t>(</w:t>
       </w:r>
       <w:r>
         <w:rPr>
@@ -5264,7 +6040,39 @@
           <w:rFonts w:ascii="Arial" w:eastAsia="Arial" w:hAnsi="Arial" w:cs="Arial"/>
           <w:bCs/>
         </w:rPr>
-        <w:t>, ‘dd MMMM yyyy’, ‘yyyy-MM-dd’</w:t>
+        <w:t xml:space="preserve">, ‘dd MMMM </w:t>
+      </w:r>
+      <w:proofErr w:type="spellStart"/>
+      <w:r>
+        <w:rPr>
+          <w:rFonts w:ascii="Arial" w:eastAsia="Arial" w:hAnsi="Arial" w:cs="Arial"/>
+          <w:bCs/>
+        </w:rPr>
+        <w:t>yyyy</w:t>
+      </w:r>
+      <w:proofErr w:type="spellEnd"/>
+      <w:r>
+        <w:rPr>
+          <w:rFonts w:ascii="Arial" w:eastAsia="Arial" w:hAnsi="Arial" w:cs="Arial"/>
+          <w:bCs/>
+        </w:rPr>
+        <w:t>’, ‘</w:t>
+      </w:r>
+      <w:proofErr w:type="spellStart"/>
+      <w:r>
+        <w:rPr>
+          <w:rFonts w:ascii="Arial" w:eastAsia="Arial" w:hAnsi="Arial" w:cs="Arial"/>
+          <w:bCs/>
+        </w:rPr>
+        <w:t>yyyy</w:t>
+      </w:r>
+      <w:proofErr w:type="spellEnd"/>
+      <w:r>
+        <w:rPr>
+          <w:rFonts w:ascii="Arial" w:eastAsia="Arial" w:hAnsi="Arial" w:cs="Arial"/>
+          <w:bCs/>
+        </w:rPr>
+        <w:t>-MM-dd’</w:t>
       </w:r>
       <w:r>
         <w:rPr>
@@ -5338,95 +6146,126 @@
           <w:b/>
           <w:bCs/>
         </w:rPr>
-        <w:t>&lt;</w:t>
-      </w:r>
-      <w:proofErr w:type="gramStart"/>
+        <w:t>&lt;&lt;</w:t>
+      </w:r>
+      <w:r>
+        <w:rPr>
+          <w:rFonts w:ascii="Arial" w:eastAsia="Arial" w:hAnsi="Arial" w:cs="Arial"/>
+          <w:bCs/>
+        </w:rPr>
+        <w:t>{</w:t>
+      </w:r>
+      <w:proofErr w:type="spellStart"/>
+      <w:r>
+        <w:rPr>
+          <w:rFonts w:ascii="Arial" w:eastAsia="Arial" w:hAnsi="Arial" w:cs="Arial"/>
+          <w:bCs/>
+        </w:rPr>
+        <w:t>dateFormat</w:t>
+      </w:r>
+      <w:proofErr w:type="spellEnd"/>
+      <w:r>
+        <w:rPr>
+          <w:rFonts w:ascii="Arial" w:eastAsia="Arial" w:hAnsi="Arial" w:cs="Arial"/>
+          <w:bCs/>
+        </w:rPr>
+        <w:t>(</w:t>
+      </w:r>
+      <w:r>
+        <w:rPr>
+          <w:rFonts w:ascii="Arial" w:hAnsi="Arial" w:cs="Arial"/>
+          <w:lang w:val="en-US"/>
+        </w:rPr>
+        <w:t>fastTrackHousingDisrepair</w:t>
+      </w:r>
+      <w:r>
+        <w:rPr>
+          <w:rFonts w:ascii="Arial" w:hAnsi="Arial" w:cs="Arial"/>
+          <w:lang w:val="en-US"/>
+        </w:rPr>
+        <w:t>.</w:t>
+      </w:r>
+      <w:r>
+        <w:rPr>
+          <w:rFonts w:ascii="Arial" w:hAnsi="Arial" w:cs="Arial"/>
+          <w:lang w:val="en-US"/>
+        </w:rPr>
+        <w:t>date</w:t>
+      </w:r>
+      <w:r>
+        <w:rPr>
+          <w:rFonts w:ascii="Arial" w:hAnsi="Arial" w:cs="Arial"/>
+          <w:lang w:val="en-US"/>
+        </w:rPr>
+        <w:t>2</w:t>
+      </w:r>
+      <w:r>
+        <w:rPr>
+          <w:rFonts w:ascii="Arial" w:eastAsia="Arial" w:hAnsi="Arial" w:cs="Arial"/>
+          <w:bCs/>
+        </w:rPr>
+        <w:t xml:space="preserve">, ‘dd MMMM </w:t>
+      </w:r>
+      <w:proofErr w:type="spellStart"/>
+      <w:r>
+        <w:rPr>
+          <w:rFonts w:ascii="Arial" w:eastAsia="Arial" w:hAnsi="Arial" w:cs="Arial"/>
+          <w:bCs/>
+        </w:rPr>
+        <w:t>yyyy</w:t>
+      </w:r>
+      <w:proofErr w:type="spellEnd"/>
+      <w:r>
+        <w:rPr>
+          <w:rFonts w:ascii="Arial" w:eastAsia="Arial" w:hAnsi="Arial" w:cs="Arial"/>
+          <w:bCs/>
+        </w:rPr>
+        <w:t>’, ‘</w:t>
+      </w:r>
+      <w:proofErr w:type="spellStart"/>
+      <w:r>
+        <w:rPr>
+          <w:rFonts w:ascii="Arial" w:eastAsia="Arial" w:hAnsi="Arial" w:cs="Arial"/>
+          <w:bCs/>
+        </w:rPr>
+        <w:t>yyyy</w:t>
+      </w:r>
+      <w:proofErr w:type="spellEnd"/>
+      <w:r>
+        <w:rPr>
+          <w:rFonts w:ascii="Arial" w:eastAsia="Arial" w:hAnsi="Arial" w:cs="Arial"/>
+          <w:bCs/>
+        </w:rPr>
+        <w:t>-MM-dd’</w:t>
+      </w:r>
+      <w:r>
+        <w:rPr>
+          <w:rFonts w:ascii="Arial" w:eastAsia="Arial" w:hAnsi="Arial" w:cs="Arial"/>
+          <w:bCs/>
+        </w:rPr>
+        <w:t>)</w:t>
+      </w:r>
+      <w:r>
+        <w:rPr>
+          <w:rFonts w:ascii="Arial" w:eastAsia="Arial" w:hAnsi="Arial" w:cs="Arial"/>
+          <w:bCs/>
+        </w:rPr>
+        <w:t>}</w:t>
+      </w:r>
       <w:r>
         <w:rPr>
           <w:rFonts w:ascii="Arial" w:hAnsi="Arial" w:cs="Arial"/>
           <w:b/>
           <w:bCs/>
         </w:rPr>
-        <w:t>&lt;</w:t>
-      </w:r>
-      <w:r>
-        <w:rPr>
-          <w:rFonts w:ascii="Arial" w:eastAsia="Arial" w:hAnsi="Arial" w:cs="Arial"/>
-          <w:bCs/>
-        </w:rPr>
-        <w:t>{</w:t>
-      </w:r>
-      <w:proofErr w:type="gramEnd"/>
-      <w:r>
-        <w:rPr>
-          <w:rFonts w:ascii="Arial" w:eastAsia="Arial" w:hAnsi="Arial" w:cs="Arial"/>
-          <w:bCs/>
-        </w:rPr>
-        <w:t>dateFormat(</w:t>
-      </w:r>
-      <w:r>
-        <w:rPr>
-          <w:rFonts w:ascii="Arial" w:hAnsi="Arial" w:cs="Arial"/>
-          <w:lang w:val="en-US"/>
-        </w:rPr>
-        <w:t>fastTrackHousingDisrepair</w:t>
-      </w:r>
-      <w:r>
-        <w:rPr>
-          <w:rFonts w:ascii="Arial" w:hAnsi="Arial" w:cs="Arial"/>
-          <w:lang w:val="en-US"/>
+        <w:t>&gt;&gt;</w:t>
+      </w:r>
+      <w:r>
+        <w:rPr>
+          <w:rFonts w:ascii="Arial" w:hAnsi="Arial" w:cs="Arial"/>
         </w:rPr>
         <w:t>.</w:t>
       </w:r>
-      <w:r>
-        <w:rPr>
-          <w:rFonts w:ascii="Arial" w:hAnsi="Arial" w:cs="Arial"/>
-          <w:lang w:val="en-US"/>
-        </w:rPr>
-        <w:t>date</w:t>
-      </w:r>
-      <w:r>
-        <w:rPr>
-          <w:rFonts w:ascii="Arial" w:hAnsi="Arial" w:cs="Arial"/>
-          <w:lang w:val="en-US"/>
-        </w:rPr>
-        <w:t>2</w:t>
-      </w:r>
-      <w:r>
-        <w:rPr>
-          <w:rFonts w:ascii="Arial" w:eastAsia="Arial" w:hAnsi="Arial" w:cs="Arial"/>
-          <w:bCs/>
-        </w:rPr>
-        <w:t>, ‘dd MMMM yyyy’, ‘yyyy-MM-dd’</w:t>
-      </w:r>
-      <w:r>
-        <w:rPr>
-          <w:rFonts w:ascii="Arial" w:eastAsia="Arial" w:hAnsi="Arial" w:cs="Arial"/>
-          <w:bCs/>
-        </w:rPr>
-        <w:t>)</w:t>
-      </w:r>
-      <w:r>
-        <w:rPr>
-          <w:rFonts w:ascii="Arial" w:eastAsia="Arial" w:hAnsi="Arial" w:cs="Arial"/>
-          <w:bCs/>
-        </w:rPr>
-        <w:t>}</w:t>
-      </w:r>
-      <w:r>
-        <w:rPr>
-          <w:rFonts w:ascii="Arial" w:hAnsi="Arial" w:cs="Arial"/>
-          <w:b/>
-          <w:bCs/>
-        </w:rPr>
-        <w:t>&gt;&gt;</w:t>
-      </w:r>
-      <w:r>
-        <w:rPr>
-          <w:rFonts w:ascii="Arial" w:hAnsi="Arial" w:cs="Arial"/>
-        </w:rPr>
-        <w:t>.</w:t>
-      </w:r>
     </w:p>
     <w:p>
       <w:pPr>
@@ -5457,11 +6296,19 @@
         </w:rPr>
         <w:t>&lt;&lt;cs_{</w:t>
       </w:r>
-      <w:r>
-        <w:rPr>
-          <w:rFonts w:ascii="Arial" w:hAnsi="Arial" w:cs="Arial"/>
-        </w:rPr>
-        <w:t>hasPersonalInjury=true</w:t>
+      <w:proofErr w:type="spellStart"/>
+      <w:r>
+        <w:rPr>
+          <w:rFonts w:ascii="Arial" w:hAnsi="Arial" w:cs="Arial"/>
+        </w:rPr>
+        <w:t>hasPersonalInjury</w:t>
+      </w:r>
+      <w:proofErr w:type="spellEnd"/>
+      <w:r>
+        <w:rPr>
+          <w:rFonts w:ascii="Arial" w:hAnsi="Arial" w:cs="Arial"/>
+        </w:rPr>
+        <w:t>=true</w:t>
       </w:r>
       <w:r>
         <w:rPr>
@@ -5513,34 +6360,33 @@
           <w:bCs/>
           <w:lang w:val="es-ES"/>
         </w:rPr>
-        <w:t>&lt;</w:t>
-      </w:r>
-      <w:proofErr w:type="gramStart"/>
-      <w:r>
-        <w:rPr>
-          <w:rFonts w:ascii="Arial" w:hAnsi="Arial" w:cs="Arial"/>
-          <w:b/>
+        <w:t>&lt;&lt;</w:t>
+      </w:r>
+      <w:r>
+        <w:rPr>
+          <w:rFonts w:ascii="Arial" w:eastAsia="Arial" w:hAnsi="Arial" w:cs="Arial"/>
           <w:bCs/>
           <w:lang w:val="es-ES"/>
         </w:rPr>
-        <w:t>&lt;</w:t>
-      </w:r>
+        <w:t>{</w:t>
+      </w:r>
+      <w:proofErr w:type="spellStart"/>
       <w:r>
         <w:rPr>
           <w:rFonts w:ascii="Arial" w:eastAsia="Arial" w:hAnsi="Arial" w:cs="Arial"/>
           <w:bCs/>
           <w:lang w:val="es-ES"/>
         </w:rPr>
-        <w:t>{</w:t>
-      </w:r>
-      <w:proofErr w:type="gramEnd"/>
+        <w:t>dateFormat</w:t>
+      </w:r>
+      <w:proofErr w:type="spellEnd"/>
       <w:r>
         <w:rPr>
           <w:rFonts w:ascii="Arial" w:eastAsia="Arial" w:hAnsi="Arial" w:cs="Arial"/>
           <w:bCs/>
           <w:lang w:val="es-ES"/>
         </w:rPr>
-        <w:t>dateFormat(</w:t>
+        <w:t>(</w:t>
       </w:r>
       <w:r>
         <w:rPr>
@@ -5562,7 +6408,79 @@
           <w:bCs/>
           <w:lang w:val="es-ES"/>
         </w:rPr>
-        <w:t>, ‘dd MMMM yyyy’, ‘yyyy-MM-dd’)}</w:t>
+        <w:t>, ‘</w:t>
+      </w:r>
+      <w:proofErr w:type="spellStart"/>
+      <w:r>
+        <w:rPr>
+          <w:rFonts w:ascii="Arial" w:eastAsia="Arial" w:hAnsi="Arial" w:cs="Arial"/>
+          <w:bCs/>
+          <w:lang w:val="es-ES"/>
+        </w:rPr>
+        <w:t>dd</w:t>
+      </w:r>
+      <w:proofErr w:type="spellEnd"/>
+      <w:r>
+        <w:rPr>
+          <w:rFonts w:ascii="Arial" w:eastAsia="Arial" w:hAnsi="Arial" w:cs="Arial"/>
+          <w:bCs/>
+          <w:lang w:val="es-ES"/>
+        </w:rPr>
+        <w:t xml:space="preserve"> MMMM </w:t>
+      </w:r>
+      <w:proofErr w:type="spellStart"/>
+      <w:r>
+        <w:rPr>
+          <w:rFonts w:ascii="Arial" w:eastAsia="Arial" w:hAnsi="Arial" w:cs="Arial"/>
+          <w:bCs/>
+          <w:lang w:val="es-ES"/>
+        </w:rPr>
+        <w:t>yyyy</w:t>
+      </w:r>
+      <w:proofErr w:type="spellEnd"/>
+      <w:r>
+        <w:rPr>
+          <w:rFonts w:ascii="Arial" w:eastAsia="Arial" w:hAnsi="Arial" w:cs="Arial"/>
+          <w:bCs/>
+          <w:lang w:val="es-ES"/>
+        </w:rPr>
+        <w:t>’, ‘</w:t>
+      </w:r>
+      <w:proofErr w:type="spellStart"/>
+      <w:r>
+        <w:rPr>
+          <w:rFonts w:ascii="Arial" w:eastAsia="Arial" w:hAnsi="Arial" w:cs="Arial"/>
+          <w:bCs/>
+          <w:lang w:val="es-ES"/>
+        </w:rPr>
+        <w:t>yyyy</w:t>
+      </w:r>
+      <w:proofErr w:type="spellEnd"/>
+      <w:r>
+        <w:rPr>
+          <w:rFonts w:ascii="Arial" w:eastAsia="Arial" w:hAnsi="Arial" w:cs="Arial"/>
+          <w:bCs/>
+          <w:lang w:val="es-ES"/>
+        </w:rPr>
+        <w:t>-MM-</w:t>
+      </w:r>
+      <w:proofErr w:type="spellStart"/>
+      <w:r>
+        <w:rPr>
+          <w:rFonts w:ascii="Arial" w:eastAsia="Arial" w:hAnsi="Arial" w:cs="Arial"/>
+          <w:bCs/>
+          <w:lang w:val="es-ES"/>
+        </w:rPr>
+        <w:t>dd</w:t>
+      </w:r>
+      <w:proofErr w:type="spellEnd"/>
+      <w:r>
+        <w:rPr>
+          <w:rFonts w:ascii="Arial" w:eastAsia="Arial" w:hAnsi="Arial" w:cs="Arial"/>
+          <w:bCs/>
+          <w:lang w:val="es-ES"/>
+        </w:rPr>
+        <w:t>’)}</w:t>
       </w:r>
       <w:r>
         <w:rPr>
@@ -5608,34 +6526,33 @@
           <w:bCs/>
           <w:lang w:val="es-ES"/>
         </w:rPr>
-        <w:t>&lt;</w:t>
-      </w:r>
-      <w:proofErr w:type="gramStart"/>
-      <w:r>
-        <w:rPr>
-          <w:rFonts w:ascii="Arial" w:hAnsi="Arial" w:cs="Arial"/>
-          <w:b/>
+        <w:t>&lt;&lt;</w:t>
+      </w:r>
+      <w:r>
+        <w:rPr>
+          <w:rFonts w:ascii="Arial" w:eastAsia="Arial" w:hAnsi="Arial" w:cs="Arial"/>
           <w:bCs/>
           <w:lang w:val="es-ES"/>
         </w:rPr>
-        <w:t>&lt;</w:t>
-      </w:r>
+        <w:t>{</w:t>
+      </w:r>
+      <w:proofErr w:type="spellStart"/>
       <w:r>
         <w:rPr>
           <w:rFonts w:ascii="Arial" w:eastAsia="Arial" w:hAnsi="Arial" w:cs="Arial"/>
           <w:bCs/>
           <w:lang w:val="es-ES"/>
         </w:rPr>
-        <w:t>{</w:t>
-      </w:r>
-      <w:proofErr w:type="gramEnd"/>
+        <w:t>dateFormat</w:t>
+      </w:r>
+      <w:proofErr w:type="spellEnd"/>
       <w:r>
         <w:rPr>
           <w:rFonts w:ascii="Arial" w:eastAsia="Arial" w:hAnsi="Arial" w:cs="Arial"/>
           <w:bCs/>
           <w:lang w:val="es-ES"/>
         </w:rPr>
-        <w:t>dateFormat(</w:t>
+        <w:t>(</w:t>
       </w:r>
       <w:r>
         <w:rPr>
@@ -5664,7 +6581,79 @@
           <w:bCs/>
           <w:lang w:val="es-ES"/>
         </w:rPr>
-        <w:t>, ‘dd MMMM yyyy’, ‘yyyy-MM-dd’)}</w:t>
+        <w:t>, ‘</w:t>
+      </w:r>
+      <w:proofErr w:type="spellStart"/>
+      <w:r>
+        <w:rPr>
+          <w:rFonts w:ascii="Arial" w:eastAsia="Arial" w:hAnsi="Arial" w:cs="Arial"/>
+          <w:bCs/>
+          <w:lang w:val="es-ES"/>
+        </w:rPr>
+        <w:t>dd</w:t>
+      </w:r>
+      <w:proofErr w:type="spellEnd"/>
+      <w:r>
+        <w:rPr>
+          <w:rFonts w:ascii="Arial" w:eastAsia="Arial" w:hAnsi="Arial" w:cs="Arial"/>
+          <w:bCs/>
+          <w:lang w:val="es-ES"/>
+        </w:rPr>
+        <w:t xml:space="preserve"> MMMM </w:t>
+      </w:r>
+      <w:proofErr w:type="spellStart"/>
+      <w:r>
+        <w:rPr>
+          <w:rFonts w:ascii="Arial" w:eastAsia="Arial" w:hAnsi="Arial" w:cs="Arial"/>
+          <w:bCs/>
+          <w:lang w:val="es-ES"/>
+        </w:rPr>
+        <w:t>yyyy</w:t>
+      </w:r>
+      <w:proofErr w:type="spellEnd"/>
+      <w:r>
+        <w:rPr>
+          <w:rFonts w:ascii="Arial" w:eastAsia="Arial" w:hAnsi="Arial" w:cs="Arial"/>
+          <w:bCs/>
+          <w:lang w:val="es-ES"/>
+        </w:rPr>
+        <w:t>’, ‘</w:t>
+      </w:r>
+      <w:proofErr w:type="spellStart"/>
+      <w:r>
+        <w:rPr>
+          <w:rFonts w:ascii="Arial" w:eastAsia="Arial" w:hAnsi="Arial" w:cs="Arial"/>
+          <w:bCs/>
+          <w:lang w:val="es-ES"/>
+        </w:rPr>
+        <w:t>yyyy</w:t>
+      </w:r>
+      <w:proofErr w:type="spellEnd"/>
+      <w:r>
+        <w:rPr>
+          <w:rFonts w:ascii="Arial" w:eastAsia="Arial" w:hAnsi="Arial" w:cs="Arial"/>
+          <w:bCs/>
+          <w:lang w:val="es-ES"/>
+        </w:rPr>
+        <w:t>-MM-</w:t>
+      </w:r>
+      <w:proofErr w:type="spellStart"/>
+      <w:r>
+        <w:rPr>
+          <w:rFonts w:ascii="Arial" w:eastAsia="Arial" w:hAnsi="Arial" w:cs="Arial"/>
+          <w:bCs/>
+          <w:lang w:val="es-ES"/>
+        </w:rPr>
+        <w:t>dd</w:t>
+      </w:r>
+      <w:proofErr w:type="spellEnd"/>
+      <w:r>
+        <w:rPr>
+          <w:rFonts w:ascii="Arial" w:eastAsia="Arial" w:hAnsi="Arial" w:cs="Arial"/>
+          <w:bCs/>
+          <w:lang w:val="es-ES"/>
+        </w:rPr>
+        <w:t>’)}</w:t>
       </w:r>
       <w:r>
         <w:rPr>
@@ -5709,9 +6698,135 @@
           <w:bCs/>
           <w:lang w:val="es-ES"/>
         </w:rPr>
-        <w:t>&lt;</w:t>
-      </w:r>
-      <w:proofErr w:type="gramStart"/>
+        <w:t>&lt;&lt;</w:t>
+      </w:r>
+      <w:r>
+        <w:rPr>
+          <w:rFonts w:ascii="Arial" w:eastAsia="Arial" w:hAnsi="Arial" w:cs="Arial"/>
+          <w:bCs/>
+          <w:lang w:val="es-ES"/>
+        </w:rPr>
+        <w:t>{</w:t>
+      </w:r>
+      <w:proofErr w:type="spellStart"/>
+      <w:r>
+        <w:rPr>
+          <w:rFonts w:ascii="Arial" w:eastAsia="Arial" w:hAnsi="Arial" w:cs="Arial"/>
+          <w:bCs/>
+          <w:lang w:val="es-ES"/>
+        </w:rPr>
+        <w:t>dateFormat</w:t>
+      </w:r>
+      <w:proofErr w:type="spellEnd"/>
+      <w:r>
+        <w:rPr>
+          <w:rFonts w:ascii="Arial" w:eastAsia="Arial" w:hAnsi="Arial" w:cs="Arial"/>
+          <w:bCs/>
+          <w:lang w:val="es-ES"/>
+        </w:rPr>
+        <w:t>(</w:t>
+      </w:r>
+      <w:r>
+        <w:rPr>
+          <w:rFonts w:ascii="Arial" w:hAnsi="Arial" w:cs="Arial"/>
+          <w:lang w:val="es-ES"/>
+        </w:rPr>
+        <w:t>fastTrackPersonalInjury</w:t>
+      </w:r>
+      <w:r>
+        <w:rPr>
+          <w:rFonts w:ascii="Arial" w:hAnsi="Arial" w:cs="Arial"/>
+          <w:lang w:val="es-ES"/>
+        </w:rPr>
+        <w:t>.date</w:t>
+      </w:r>
+      <w:r>
+        <w:rPr>
+          <w:rFonts w:ascii="Arial" w:hAnsi="Arial" w:cs="Arial"/>
+          <w:lang w:val="es-ES"/>
+        </w:rPr>
+        <w:t>3</w:t>
+      </w:r>
+      <w:r>
+        <w:rPr>
+          <w:rFonts w:ascii="Arial" w:eastAsia="Arial" w:hAnsi="Arial" w:cs="Arial"/>
+          <w:bCs/>
+          <w:lang w:val="es-ES"/>
+        </w:rPr>
+        <w:t>, ‘</w:t>
+      </w:r>
+      <w:proofErr w:type="spellStart"/>
+      <w:r>
+        <w:rPr>
+          <w:rFonts w:ascii="Arial" w:eastAsia="Arial" w:hAnsi="Arial" w:cs="Arial"/>
+          <w:bCs/>
+          <w:lang w:val="es-ES"/>
+        </w:rPr>
+        <w:t>dd</w:t>
+      </w:r>
+      <w:proofErr w:type="spellEnd"/>
+      <w:r>
+        <w:rPr>
+          <w:rFonts w:ascii="Arial" w:eastAsia="Arial" w:hAnsi="Arial" w:cs="Arial"/>
+          <w:bCs/>
+          <w:lang w:val="es-ES"/>
+        </w:rPr>
+        <w:t xml:space="preserve"> MMMM </w:t>
+      </w:r>
+      <w:proofErr w:type="spellStart"/>
+      <w:r>
+        <w:rPr>
+          <w:rFonts w:ascii="Arial" w:eastAsia="Arial" w:hAnsi="Arial" w:cs="Arial"/>
+          <w:bCs/>
+          <w:lang w:val="es-ES"/>
+        </w:rPr>
+        <w:t>yyyy</w:t>
+      </w:r>
+      <w:proofErr w:type="spellEnd"/>
+      <w:r>
+        <w:rPr>
+          <w:rFonts w:ascii="Arial" w:eastAsia="Arial" w:hAnsi="Arial" w:cs="Arial"/>
+          <w:bCs/>
+          <w:lang w:val="es-ES"/>
+        </w:rPr>
+        <w:t>’, ‘</w:t>
+      </w:r>
+      <w:proofErr w:type="spellStart"/>
+      <w:r>
+        <w:rPr>
+          <w:rFonts w:ascii="Arial" w:eastAsia="Arial" w:hAnsi="Arial" w:cs="Arial"/>
+          <w:bCs/>
+          <w:lang w:val="es-ES"/>
+        </w:rPr>
+        <w:t>yyyy</w:t>
+      </w:r>
+      <w:proofErr w:type="spellEnd"/>
+      <w:r>
+        <w:rPr>
+          <w:rFonts w:ascii="Arial" w:eastAsia="Arial" w:hAnsi="Arial" w:cs="Arial"/>
+          <w:bCs/>
+          <w:lang w:val="es-ES"/>
+        </w:rPr>
+        <w:t>-MM-</w:t>
+      </w:r>
+      <w:proofErr w:type="spellStart"/>
+      <w:r>
+        <w:rPr>
+          <w:rFonts w:ascii="Arial" w:eastAsia="Arial" w:hAnsi="Arial" w:cs="Arial"/>
+          <w:bCs/>
+          <w:lang w:val="es-ES"/>
+        </w:rPr>
+        <w:t>dd</w:t>
+      </w:r>
+      <w:proofErr w:type="spellEnd"/>
+      <w:r>
+        <w:rPr>
+          <w:rFonts w:ascii="Arial" w:eastAsia="Arial" w:hAnsi="Arial" w:cs="Arial"/>
+          <w:bCs/>
+          <w:lang w:val="es-ES"/>
+        </w:rPr>
+        <w:t>’)}</w:t>
+      </w:r>
       <w:r>
         <w:rPr>
           <w:rFonts w:ascii="Arial" w:hAnsi="Arial" w:cs="Arial"/>
@@ -5719,30 +6834,55 @@
           <w:bCs/>
           <w:lang w:val="es-ES"/>
         </w:rPr>
-        <w:t>&lt;</w:t>
-      </w:r>
-      <w:r>
-        <w:rPr>
-          <w:rFonts w:ascii="Arial" w:eastAsia="Arial" w:hAnsi="Arial" w:cs="Arial"/>
-          <w:bCs/>
+        <w:t>&gt;&gt;</w:t>
+      </w:r>
+      <w:r>
+        <w:rPr>
+          <w:rFonts w:ascii="Arial" w:hAnsi="Arial" w:cs="Arial"/>
           <w:lang w:val="es-ES"/>
         </w:rPr>
+        <w:t xml:space="preserve"> &lt;&lt;fastTrackPersonalInjury.input4&gt;&gt; </w:t>
+      </w:r>
+      <w:r>
+        <w:rPr>
+          <w:rFonts w:ascii="Arial" w:hAnsi="Arial" w:cs="Arial"/>
+          <w:b/>
+          <w:bCs/>
+          <w:lang w:val="es-ES"/>
+        </w:rPr>
+        <w:t>&lt;&lt;</w:t>
+      </w:r>
+      <w:r>
+        <w:rPr>
+          <w:rFonts w:ascii="Arial" w:eastAsia="Arial" w:hAnsi="Arial" w:cs="Arial"/>
+          <w:bCs/>
+          <w:lang w:val="es-ES"/>
+        </w:rPr>
         <w:t>{</w:t>
       </w:r>
-      <w:proofErr w:type="gramEnd"/>
+      <w:proofErr w:type="spellStart"/>
       <w:r>
         <w:rPr>
           <w:rFonts w:ascii="Arial" w:eastAsia="Arial" w:hAnsi="Arial" w:cs="Arial"/>
           <w:bCs/>
           <w:lang w:val="es-ES"/>
         </w:rPr>
-        <w:t>dateFormat(</w:t>
-      </w:r>
-      <w:r>
-        <w:rPr>
-          <w:rFonts w:ascii="Arial" w:hAnsi="Arial" w:cs="Arial"/>
+        <w:t>dateFormat</w:t>
+      </w:r>
+      <w:proofErr w:type="spellEnd"/>
+      <w:r>
+        <w:rPr>
+          <w:rFonts w:ascii="Arial" w:eastAsia="Arial" w:hAnsi="Arial" w:cs="Arial"/>
+          <w:bCs/>
           <w:lang w:val="es-ES"/>
         </w:rPr>
+        <w:t>(</w:t>
+      </w:r>
+      <w:r>
+        <w:rPr>
+          <w:rFonts w:ascii="Arial" w:hAnsi="Arial" w:cs="Arial"/>
+          <w:lang w:val="es-ES"/>
+        </w:rPr>
         <w:t>fastTrackPersonalInjury</w:t>
       </w:r>
       <w:r>
@@ -5757,7 +6897,7 @@
           <w:rFonts w:ascii="Arial" w:hAnsi="Arial" w:cs="Arial"/>
           <w:lang w:val="es-ES"/>
         </w:rPr>
-        <w:t>3</w:t>
+        <w:t>4</w:t>
       </w:r>
       <w:r>
         <w:rPr>
@@ -5765,7 +6905,79 @@
           <w:bCs/>
           <w:lang w:val="es-ES"/>
         </w:rPr>
-        <w:t>, ‘dd MMMM yyyy’, ‘yyyy-MM-dd’)}</w:t>
+        <w:t>, ‘</w:t>
+      </w:r>
+      <w:proofErr w:type="spellStart"/>
+      <w:r>
+        <w:rPr>
+          <w:rFonts w:ascii="Arial" w:eastAsia="Arial" w:hAnsi="Arial" w:cs="Arial"/>
+          <w:bCs/>
+          <w:lang w:val="es-ES"/>
+        </w:rPr>
+        <w:t>dd</w:t>
+      </w:r>
+      <w:proofErr w:type="spellEnd"/>
+      <w:r>
+        <w:rPr>
+          <w:rFonts w:ascii="Arial" w:eastAsia="Arial" w:hAnsi="Arial" w:cs="Arial"/>
+          <w:bCs/>
+          <w:lang w:val="es-ES"/>
+        </w:rPr>
+        <w:t xml:space="preserve"> MMMM </w:t>
+      </w:r>
+      <w:proofErr w:type="spellStart"/>
+      <w:r>
+        <w:rPr>
+          <w:rFonts w:ascii="Arial" w:eastAsia="Arial" w:hAnsi="Arial" w:cs="Arial"/>
+          <w:bCs/>
+          <w:lang w:val="es-ES"/>
+        </w:rPr>
+        <w:t>yyyy</w:t>
+      </w:r>
+      <w:proofErr w:type="spellEnd"/>
+      <w:r>
+        <w:rPr>
+          <w:rFonts w:ascii="Arial" w:eastAsia="Arial" w:hAnsi="Arial" w:cs="Arial"/>
+          <w:bCs/>
+          <w:lang w:val="es-ES"/>
+        </w:rPr>
+        <w:t>’, ‘</w:t>
+      </w:r>
+      <w:proofErr w:type="spellStart"/>
+      <w:r>
+        <w:rPr>
+          <w:rFonts w:ascii="Arial" w:eastAsia="Arial" w:hAnsi="Arial" w:cs="Arial"/>
+          <w:bCs/>
+          <w:lang w:val="es-ES"/>
+        </w:rPr>
+        <w:t>yyyy</w:t>
+      </w:r>
+      <w:proofErr w:type="spellEnd"/>
+      <w:r>
+        <w:rPr>
+          <w:rFonts w:ascii="Arial" w:eastAsia="Arial" w:hAnsi="Arial" w:cs="Arial"/>
+          <w:bCs/>
+          <w:lang w:val="es-ES"/>
+        </w:rPr>
+        <w:t>-MM-</w:t>
+      </w:r>
+      <w:proofErr w:type="spellStart"/>
+      <w:r>
+        <w:rPr>
+          <w:rFonts w:ascii="Arial" w:eastAsia="Arial" w:hAnsi="Arial" w:cs="Arial"/>
+          <w:bCs/>
+          <w:lang w:val="es-ES"/>
+        </w:rPr>
+        <w:t>dd</w:t>
+      </w:r>
+      <w:proofErr w:type="spellEnd"/>
+      <w:r>
+        <w:rPr>
+          <w:rFonts w:ascii="Arial" w:eastAsia="Arial" w:hAnsi="Arial" w:cs="Arial"/>
+          <w:bCs/>
+          <w:lang w:val="es-ES"/>
+        </w:rPr>
+        <w:t>’)}</w:t>
       </w:r>
       <w:r>
         <w:rPr>
@@ -5781,68 +6993,6 @@
           <w:rFonts w:ascii="Arial" w:hAnsi="Arial" w:cs="Arial"/>
           <w:lang w:val="es-ES"/>
         </w:rPr>
-        <w:t xml:space="preserve"> &lt;&lt;fastTrackPersonalInjury.input4&gt;&gt; </w:t>
-      </w:r>
-      <w:r>
-        <w:rPr>
-          <w:rFonts w:ascii="Arial" w:hAnsi="Arial" w:cs="Arial"/>
-          <w:b/>
-          <w:bCs/>
-          <w:lang w:val="es-ES"/>
-        </w:rPr>
-        <w:t>&lt;&lt;</w:t>
-      </w:r>
-      <w:r>
-        <w:rPr>
-          <w:rFonts w:ascii="Arial" w:eastAsia="Arial" w:hAnsi="Arial" w:cs="Arial"/>
-          <w:bCs/>
-          <w:lang w:val="es-ES"/>
-        </w:rPr>
-        <w:t>{dateFormat(</w:t>
-      </w:r>
-      <w:r>
-        <w:rPr>
-          <w:rFonts w:ascii="Arial" w:hAnsi="Arial" w:cs="Arial"/>
-          <w:lang w:val="es-ES"/>
-        </w:rPr>
-        <w:t>fastTrackPersonalInjury</w:t>
-      </w:r>
-      <w:r>
-        <w:rPr>
-          <w:rFonts w:ascii="Arial" w:hAnsi="Arial" w:cs="Arial"/>
-          <w:lang w:val="es-ES"/>
-        </w:rPr>
-        <w:t>.date</w:t>
-      </w:r>
-      <w:r>
-        <w:rPr>
-          <w:rFonts w:ascii="Arial" w:hAnsi="Arial" w:cs="Arial"/>
-          <w:lang w:val="es-ES"/>
-        </w:rPr>
-        <w:t>4</w:t>
-      </w:r>
-      <w:r>
-        <w:rPr>
-          <w:rFonts w:ascii="Arial" w:eastAsia="Arial" w:hAnsi="Arial" w:cs="Arial"/>
-          <w:bCs/>
-          <w:lang w:val="es-ES"/>
-        </w:rPr>
-        <w:t>, ‘dd MMMM yyyy’, ‘yyyy-MM-dd’)}</w:t>
-      </w:r>
-      <w:r>
-        <w:rPr>
-          <w:rFonts w:ascii="Arial" w:hAnsi="Arial" w:cs="Arial"/>
-          <w:b/>
-          <w:bCs/>
-          <w:lang w:val="es-ES"/>
-        </w:rPr>
-        <w:t>&gt;&gt;</w:t>
-      </w:r>
-      <w:r>
-        <w:rPr>
-          <w:rFonts w:ascii="Arial" w:hAnsi="Arial" w:cs="Arial"/>
-          <w:lang w:val="es-ES"/>
-        </w:rPr>
         <w:t>.</w:t>
       </w:r>
     </w:p>
@@ -5875,12 +7025,21 @@
         </w:rPr>
         <w:t>&lt;&lt;cs_{</w:t>
       </w:r>
-      <w:r>
-        <w:rPr>
-          <w:rFonts w:ascii="Arial" w:hAnsi="Arial" w:cs="Arial"/>
-          <w:lang w:val="en-US"/>
-        </w:rPr>
-        <w:t>hasRoadTrafficAccident=true</w:t>
+      <w:proofErr w:type="spellStart"/>
+      <w:r>
+        <w:rPr>
+          <w:rFonts w:ascii="Arial" w:hAnsi="Arial" w:cs="Arial"/>
+          <w:lang w:val="en-US"/>
+        </w:rPr>
+        <w:t>hasRoadTrafficAccident</w:t>
+      </w:r>
+      <w:proofErr w:type="spellEnd"/>
+      <w:r>
+        <w:rPr>
+          <w:rFonts w:ascii="Arial" w:hAnsi="Arial" w:cs="Arial"/>
+          <w:lang w:val="en-US"/>
+        </w:rPr>
+        <w:t>=true</w:t>
       </w:r>
       <w:r>
         <w:rPr>
@@ -5922,6 +7081,7 @@
         </w:rPr>
         <w:t>&lt;&lt;</w:t>
       </w:r>
+      <w:proofErr w:type="spellStart"/>
       <w:r>
         <w:rPr>
           <w:rFonts w:ascii="Arial" w:hAnsi="Arial" w:cs="Arial"/>
@@ -5929,6 +7089,7 @@
         </w:rPr>
         <w:t>fastTrackRoadTrafficAccident.input</w:t>
       </w:r>
+      <w:proofErr w:type="spellEnd"/>
       <w:r>
         <w:rPr>
           <w:rFonts w:ascii="Arial" w:hAnsi="Arial" w:cs="Arial"/>
@@ -5947,16 +7108,7 @@
           <w:b/>
           <w:bCs/>
         </w:rPr>
-        <w:t>&lt;</w:t>
-      </w:r>
-      <w:proofErr w:type="gramStart"/>
-      <w:r>
-        <w:rPr>
-          <w:rFonts w:ascii="Arial" w:hAnsi="Arial" w:cs="Arial"/>
-          <w:b/>
-          <w:bCs/>
-        </w:rPr>
-        <w:t>&lt;</w:t>
+        <w:t>&lt;&lt;</w:t>
       </w:r>
       <w:r>
         <w:rPr>
@@ -5965,14 +7117,23 @@
         </w:rPr>
         <w:t>{</w:t>
       </w:r>
-      <w:proofErr w:type="gramEnd"/>
-      <w:r>
-        <w:rPr>
-          <w:rFonts w:ascii="Arial" w:eastAsia="Arial" w:hAnsi="Arial" w:cs="Arial"/>
-          <w:bCs/>
-        </w:rPr>
-        <w:t>dateFormat(</w:t>
-      </w:r>
+      <w:proofErr w:type="spellStart"/>
+      <w:r>
+        <w:rPr>
+          <w:rFonts w:ascii="Arial" w:eastAsia="Arial" w:hAnsi="Arial" w:cs="Arial"/>
+          <w:bCs/>
+        </w:rPr>
+        <w:t>dateFormat</w:t>
+      </w:r>
+      <w:proofErr w:type="spellEnd"/>
+      <w:r>
+        <w:rPr>
+          <w:rFonts w:ascii="Arial" w:eastAsia="Arial" w:hAnsi="Arial" w:cs="Arial"/>
+          <w:bCs/>
+        </w:rPr>
+        <w:t>(</w:t>
+      </w:r>
+      <w:proofErr w:type="spellStart"/>
       <w:r>
         <w:rPr>
           <w:rFonts w:ascii="Arial" w:hAnsi="Arial" w:cs="Arial"/>
@@ -5987,12 +7148,45 @@
         </w:rPr>
         <w:t>date</w:t>
       </w:r>
-      <w:r>
-        <w:rPr>
-          <w:rFonts w:ascii="Arial" w:eastAsia="Arial" w:hAnsi="Arial" w:cs="Arial"/>
-          <w:bCs/>
-        </w:rPr>
-        <w:t>, ‘dd MMMM yyyy’, ‘yyyy-MM-dd’</w:t>
+      <w:proofErr w:type="spellEnd"/>
+      <w:r>
+        <w:rPr>
+          <w:rFonts w:ascii="Arial" w:eastAsia="Arial" w:hAnsi="Arial" w:cs="Arial"/>
+          <w:bCs/>
+        </w:rPr>
+        <w:t xml:space="preserve">, ‘dd MMMM </w:t>
+      </w:r>
+      <w:proofErr w:type="spellStart"/>
+      <w:r>
+        <w:rPr>
+          <w:rFonts w:ascii="Arial" w:eastAsia="Arial" w:hAnsi="Arial" w:cs="Arial"/>
+          <w:bCs/>
+        </w:rPr>
+        <w:t>yyyy</w:t>
+      </w:r>
+      <w:proofErr w:type="spellEnd"/>
+      <w:r>
+        <w:rPr>
+          <w:rFonts w:ascii="Arial" w:eastAsia="Arial" w:hAnsi="Arial" w:cs="Arial"/>
+          <w:bCs/>
+        </w:rPr>
+        <w:t>’, ‘</w:t>
+      </w:r>
+      <w:proofErr w:type="spellStart"/>
+      <w:r>
+        <w:rPr>
+          <w:rFonts w:ascii="Arial" w:eastAsia="Arial" w:hAnsi="Arial" w:cs="Arial"/>
+          <w:bCs/>
+        </w:rPr>
+        <w:t>yyyy</w:t>
+      </w:r>
+      <w:proofErr w:type="spellEnd"/>
+      <w:r>
+        <w:rPr>
+          <w:rFonts w:ascii="Arial" w:eastAsia="Arial" w:hAnsi="Arial" w:cs="Arial"/>
+          <w:bCs/>
+        </w:rPr>
+        <w:t>-MM-dd’</w:t>
       </w:r>
       <w:r>
         <w:rPr>
@@ -6048,7 +7242,21 @@
         <w:rPr>
           <w:rFonts w:ascii="Arial" w:hAnsi="Arial" w:cs="Arial"/>
         </w:rPr>
-        <w:t>&lt;&lt;cs_{hasNewDirections=true}&gt;&gt;</w:t>
+        <w:t>&lt;&lt;cs_{</w:t>
+      </w:r>
+      <w:proofErr w:type="spellStart"/>
+      <w:r>
+        <w:rPr>
+          <w:rFonts w:ascii="Arial" w:hAnsi="Arial" w:cs="Arial"/>
+        </w:rPr>
+        <w:t>hasNewDirections</w:t>
+      </w:r>
+      <w:proofErr w:type="spellEnd"/>
+      <w:r>
+        <w:rPr>
+          <w:rFonts w:ascii="Arial" w:hAnsi="Arial" w:cs="Arial"/>
+        </w:rPr>
+        <w:t>=true}&gt;&gt;</w:t>
       </w:r>
     </w:p>
     <w:p>
@@ -6099,8 +7307,25 @@
           <w:rFonts w:ascii="Arial" w:hAnsi="Arial" w:cs="Arial"/>
           <w:bCs/>
         </w:rPr>
-        <w:t>&lt;&lt;rs_</w:t>
-      </w:r>
+        <w:t>&lt;&lt;</w:t>
+      </w:r>
+      <w:proofErr w:type="spellStart"/>
+      <w:r>
+        <w:rPr>
+          <w:rFonts w:ascii="Arial" w:hAnsi="Arial" w:cs="Arial"/>
+          <w:bCs/>
+        </w:rPr>
+        <w:t>rs</w:t>
+      </w:r>
+      <w:proofErr w:type="spellEnd"/>
+      <w:r>
+        <w:rPr>
+          <w:rFonts w:ascii="Arial" w:hAnsi="Arial" w:cs="Arial"/>
+          <w:bCs/>
+        </w:rPr>
+        <w:t>_</w:t>
+      </w:r>
+      <w:proofErr w:type="spellStart"/>
       <w:r>
         <w:rPr>
           <w:rFonts w:ascii="Arial" w:hAnsi="Arial" w:cs="Arial"/>
@@ -6108,6 +7333,7 @@
         </w:rPr>
         <w:t>fastTrackAddNewDirections</w:t>
       </w:r>
+      <w:proofErr w:type="spellEnd"/>
       <w:r>
         <w:rPr>
           <w:rFonts w:ascii="Arial" w:hAnsi="Arial" w:cs="Arial"/>
@@ -6135,7 +7361,7 @@
         </w:rPr>
         <w:t>&lt;&lt;</w:t>
       </w:r>
-      <w:proofErr w:type="gramStart"/>
+      <w:proofErr w:type="spellStart"/>
       <w:r>
         <w:rPr>
           <w:rFonts w:ascii="Arial" w:hAnsi="Arial" w:cs="Arial"/>
@@ -6143,7 +7369,7 @@
         </w:rPr>
         <w:t>value.directionComment</w:t>
       </w:r>
-      <w:proofErr w:type="gramEnd"/>
+      <w:proofErr w:type="spellEnd"/>
       <w:r>
         <w:rPr>
           <w:rFonts w:ascii="Arial" w:hAnsi="Arial" w:cs="Arial"/>
@@ -6164,7 +7390,15 @@
           <w:rFonts w:ascii="Arial" w:hAnsi="Arial" w:cs="Arial"/>
           <w:bCs/>
         </w:rPr>
-        <w:t>&lt;&lt;es_</w:t>
+        <w:t>&lt;&lt;</w:t>
+      </w:r>
+      <w:proofErr w:type="spellStart"/>
+      <w:r>
+        <w:rPr>
+          <w:rFonts w:ascii="Arial" w:hAnsi="Arial" w:cs="Arial"/>
+          <w:bCs/>
+        </w:rPr>
+        <w:t>es_</w:t>
       </w:r>
       <w:r>
         <w:rPr>
@@ -6178,7 +7412,15 @@
           <w:rFonts w:ascii="Arial" w:hAnsi="Arial" w:cs="Arial"/>
           <w:bCs/>
         </w:rPr>
-        <w:t>AddNewDirections&gt;&gt;</w:t>
+        <w:t>AddNewDirections</w:t>
+      </w:r>
+      <w:proofErr w:type="spellEnd"/>
+      <w:r>
+        <w:rPr>
+          <w:rFonts w:ascii="Arial" w:hAnsi="Arial" w:cs="Arial"/>
+          <w:bCs/>
+        </w:rPr>
+        <w:t>&gt;&gt;</w:t>
       </w:r>
     </w:p>
     <w:p>
@@ -6230,6 +7472,7 @@
         </w:rPr>
         <w:t>&lt;&lt;</w:t>
       </w:r>
+      <w:proofErr w:type="spellStart"/>
       <w:r>
         <w:rPr>
           <w:rFonts w:ascii="Arial" w:hAnsi="Arial" w:cs="Arial"/>
@@ -6244,6 +7487,7 @@
         </w:rPr>
         <w:t>.input</w:t>
       </w:r>
+      <w:proofErr w:type="spellEnd"/>
       <w:r>
         <w:rPr>
           <w:rFonts w:ascii="Arial" w:hAnsi="Arial" w:cs="Arial"/>
@@ -10274,15 +11518,6 @@
 </file>
 
 <file path=customXml/item2.xml><?xml version="1.0" encoding="utf-8"?>
-<?mso-contentType ?>
-<FormTemplates xmlns="http://schemas.microsoft.com/sharepoint/v3/contenttype/forms">
-  <Display>DocumentLibraryForm</Display>
-  <Edit>DocumentLibraryForm</Edit>
-  <New>DocumentLibraryForm</New>
-</FormTemplates>
-</file>
-
-<file path=customXml/item3.xml><?xml version="1.0" encoding="utf-8"?>
 <p:properties xmlns:p="http://schemas.microsoft.com/office/2006/metadata/properties" xmlns:xsi="http://www.w3.org/2001/XMLSchema-instance" xmlns:pc="http://schemas.microsoft.com/office/infopath/2007/PartnerControls">
   <documentManagement>
     <Stage xmlns="f336f4fe-8719-4ea2-b5d6-29b3a580aeb4">Draft</Stage>
@@ -10307,6 +11542,15 @@
 </p:properties>
 </file>
 
+<file path=customXml/item3.xml><?xml version="1.0" encoding="utf-8"?>
+<?mso-contentType ?>
+<FormTemplates xmlns="http://schemas.microsoft.com/sharepoint/v3/contenttype/forms">
+  <Display>DocumentLibraryForm</Display>
+  <Edit>DocumentLibraryForm</Edit>
+  <New>DocumentLibraryForm</New>
+</FormTemplates>
+</file>
+
 <file path=customXml/itemProps1.xml><?xml version="1.0" encoding="utf-8"?>
 <ds:datastoreItem xmlns:ds="http://schemas.openxmlformats.org/officeDocument/2006/customXml" ds:itemID="{2F208B27-A79E-44E8-A6A1-ED7C0F06B7BD}">
   <ds:schemaRefs>
@@ -10327,14 +11571,6 @@
 </file>
 
 <file path=customXml/itemProps2.xml><?xml version="1.0" encoding="utf-8"?>
-<ds:datastoreItem xmlns:ds="http://schemas.openxmlformats.org/officeDocument/2006/customXml" ds:itemID="{75ABB397-9654-40A8-BA83-98F2BA902102}">
-  <ds:schemaRefs>
-    <ds:schemaRef ds:uri="http://schemas.microsoft.com/sharepoint/v3/contenttype/forms"/>
-  </ds:schemaRefs>
-</ds:datastoreItem>
-</file>
-
-<file path=customXml/itemProps3.xml><?xml version="1.0" encoding="utf-8"?>
 <ds:datastoreItem xmlns:ds="http://schemas.openxmlformats.org/officeDocument/2006/customXml" ds:itemID="{4B320E33-5B42-4BDB-9E45-A4B18C6F3875}">
   <ds:schemaRefs>
     <ds:schemaRef ds:uri="http://schemas.microsoft.com/office/2006/metadata/properties"/>
@@ -10344,6 +11580,14 @@
 </ds:datastoreItem>
 </file>
 
+<file path=customXml/itemProps3.xml><?xml version="1.0" encoding="utf-8"?>
+<ds:datastoreItem xmlns:ds="http://schemas.openxmlformats.org/officeDocument/2006/customXml" ds:itemID="{75ABB397-9654-40A8-BA83-98F2BA902102}">
+  <ds:schemaRefs>
+    <ds:schemaRef ds:uri="http://schemas.microsoft.com/sharepoint/v3/contenttype/forms"/>
+  </ds:schemaRefs>
+</ds:datastoreItem>
+</file>
+
 <file path=docMetadata/LabelInfo.xml><?xml version="1.0" encoding="utf-8"?>
 <clbl:labelList xmlns:clbl="http://schemas.microsoft.com/office/2020/mipLabelMetadata">
   <clbl:label id="{fa22dce2-39a9-4bf4-a557-7a50b593b56a}" enabled="1" method="Privileged" siteId="{3e0088dc-0629-4ae6-aa8c-813e7a296f50}" contentBits="0" removed="0"/>

</xml_diff>